<commit_message>
add twython to memo
</commit_message>
<xml_diff>
--- a/docs/memo.docx
+++ b/docs/memo.docx
@@ -204,8 +204,13 @@
         <w:ind w:left="360"/>
       </w:pPr>
       <w:r>
-        <w:t>./package.json</w:t>
-      </w:r>
+        <w:t>./</w:t>
+      </w:r>
+      <w:proofErr w:type="spellStart"/>
+      <w:r>
+        <w:t>package.json</w:t>
+      </w:r>
+      <w:proofErr w:type="spellEnd"/>
       <w:r>
         <w:t xml:space="preserve"> </w:t>
       </w:r>
@@ -213,7 +218,23 @@
         <w:sym w:font="Wingdings" w:char="F0E0"/>
       </w:r>
       <w:r>
-        <w:t xml:space="preserve"> npm start will invoke this package.json in which</w:t>
+        <w:t xml:space="preserve"> </w:t>
+      </w:r>
+      <w:proofErr w:type="spellStart"/>
+      <w:r>
+        <w:t>npm</w:t>
+      </w:r>
+      <w:proofErr w:type="spellEnd"/>
+      <w:r>
+        <w:t xml:space="preserve"> start will invoke this </w:t>
+      </w:r>
+      <w:proofErr w:type="spellStart"/>
+      <w:r>
+        <w:t>package.json</w:t>
+      </w:r>
+      <w:proofErr w:type="spellEnd"/>
+      <w:r>
+        <w:t xml:space="preserve"> in which</w:t>
       </w:r>
       <w:r>
         <w:t xml:space="preserve"> concurrently boost up the data server as well as the analytics server</w:t>
@@ -223,8 +244,13 @@
       <w:pPr>
         <w:ind w:left="360"/>
       </w:pPr>
-      <w:r>
-        <w:t xml:space="preserve">./app.js </w:t>
+      <w:proofErr w:type="gramStart"/>
+      <w:r>
+        <w:t>./</w:t>
+      </w:r>
+      <w:proofErr w:type="gramEnd"/>
+      <w:r>
+        <w:t xml:space="preserve">app.js </w:t>
       </w:r>
       <w:r>
         <w:sym w:font="Wingdings" w:char="F0E0"/>
@@ -237,8 +263,13 @@
       <w:pPr>
         <w:ind w:left="360"/>
       </w:pPr>
-      <w:r>
-        <w:t>./public</w:t>
+      <w:proofErr w:type="gramStart"/>
+      <w:r>
+        <w:t>./</w:t>
+      </w:r>
+      <w:proofErr w:type="gramEnd"/>
+      <w:r>
+        <w:t>public</w:t>
       </w:r>
       <w:r>
         <w:t xml:space="preserve"> </w:t>
@@ -250,7 +281,23 @@
         <w:t xml:space="preserve"> bootstra</w:t>
       </w:r>
       <w:r>
-        <w:t>p css, customized javascript code on client side,</w:t>
+        <w:t xml:space="preserve">p </w:t>
+      </w:r>
+      <w:proofErr w:type="spellStart"/>
+      <w:r>
+        <w:t>css</w:t>
+      </w:r>
+      <w:proofErr w:type="spellEnd"/>
+      <w:r>
+        <w:t xml:space="preserve">, customized </w:t>
+      </w:r>
+      <w:proofErr w:type="spellStart"/>
+      <w:r>
+        <w:t>javascript</w:t>
+      </w:r>
+      <w:proofErr w:type="spellEnd"/>
+      <w:r>
+        <w:t xml:space="preserve"> code on client side,</w:t>
       </w:r>
       <w:r>
         <w:t xml:space="preserve"> logos and images</w:t>
@@ -260,8 +307,13 @@
       <w:pPr>
         <w:ind w:left="360"/>
       </w:pPr>
-      <w:r>
-        <w:t>./scripts</w:t>
+      <w:proofErr w:type="gramStart"/>
+      <w:r>
+        <w:t>./</w:t>
+      </w:r>
+      <w:proofErr w:type="gramEnd"/>
+      <w:r>
+        <w:t>scripts</w:t>
       </w:r>
       <w:r>
         <w:t xml:space="preserve"> </w:t>
@@ -280,8 +332,13 @@
       <w:pPr>
         <w:ind w:left="360"/>
       </w:pPr>
-      <w:r>
-        <w:t>./routes</w:t>
+      <w:proofErr w:type="gramStart"/>
+      <w:r>
+        <w:t>./</w:t>
+      </w:r>
+      <w:proofErr w:type="gramEnd"/>
+      <w:r>
+        <w:t>routes</w:t>
       </w:r>
       <w:r>
         <w:t xml:space="preserve"> </w:t>
@@ -297,8 +354,13 @@
       <w:pPr>
         <w:ind w:left="360"/>
       </w:pPr>
-      <w:r>
-        <w:t>./views</w:t>
+      <w:proofErr w:type="gramStart"/>
+      <w:r>
+        <w:t>./</w:t>
+      </w:r>
+      <w:proofErr w:type="gramEnd"/>
+      <w:r>
+        <w:t>views</w:t>
       </w:r>
       <w:r>
         <w:t xml:space="preserve"> </w:t>
@@ -317,9 +379,16 @@
       <w:pPr>
         <w:ind w:left="360"/>
       </w:pPr>
-      <w:r>
-        <w:t>./graphql</w:t>
-      </w:r>
+      <w:proofErr w:type="gramStart"/>
+      <w:r>
+        <w:t>./</w:t>
+      </w:r>
+      <w:proofErr w:type="spellStart"/>
+      <w:proofErr w:type="gramEnd"/>
+      <w:r>
+        <w:t>graphql</w:t>
+      </w:r>
+      <w:proofErr w:type="spellEnd"/>
       <w:r>
         <w:t xml:space="preserve"> </w:t>
       </w:r>
@@ -327,7 +396,15 @@
         <w:sym w:font="Wingdings" w:char="F0E0"/>
       </w:r>
       <w:r>
-        <w:t xml:space="preserve"> this directory hosts the GraphQL data server code</w:t>
+        <w:t xml:space="preserve"> this directory hosts the </w:t>
+      </w:r>
+      <w:proofErr w:type="spellStart"/>
+      <w:r>
+        <w:t>GraphQL</w:t>
+      </w:r>
+      <w:proofErr w:type="spellEnd"/>
+      <w:r>
+        <w:t xml:space="preserve"> data server code</w:t>
       </w:r>
     </w:p>
     <w:p>
@@ -335,7 +412,15 @@
         <w:ind w:left="360"/>
       </w:pPr>
       <w:r>
-        <w:t>./graphql/app.js</w:t>
+        <w:t>./</w:t>
+      </w:r>
+      <w:proofErr w:type="spellStart"/>
+      <w:r>
+        <w:t>graphql</w:t>
+      </w:r>
+      <w:proofErr w:type="spellEnd"/>
+      <w:r>
+        <w:t>/app.js</w:t>
       </w:r>
       <w:r>
         <w:t xml:space="preserve"> </w:t>
@@ -352,7 +437,15 @@
         <w:ind w:left="360"/>
       </w:pPr>
       <w:r>
-        <w:t>./graphql/API</w:t>
+        <w:t>./</w:t>
+      </w:r>
+      <w:proofErr w:type="spellStart"/>
+      <w:r>
+        <w:t>graphql</w:t>
+      </w:r>
+      <w:proofErr w:type="spellEnd"/>
+      <w:r>
+        <w:t>/API</w:t>
       </w:r>
       <w:r>
         <w:t xml:space="preserve"> </w:t>
@@ -361,7 +454,15 @@
         <w:sym w:font="Wingdings" w:char="F0E0"/>
       </w:r>
       <w:r>
-        <w:t xml:space="preserve"> how graphql will actually interact with social media platforms and get data</w:t>
+        <w:t xml:space="preserve"> how </w:t>
+      </w:r>
+      <w:proofErr w:type="spellStart"/>
+      <w:r>
+        <w:t>graphql</w:t>
+      </w:r>
+      <w:proofErr w:type="spellEnd"/>
+      <w:r>
+        <w:t xml:space="preserve"> will actually interact with social media platforms and get data</w:t>
       </w:r>
     </w:p>
     <w:p>
@@ -369,7 +470,15 @@
         <w:ind w:left="360"/>
       </w:pPr>
       <w:r>
-        <w:t>./graphql/data/schema</w:t>
+        <w:t>./</w:t>
+      </w:r>
+      <w:proofErr w:type="spellStart"/>
+      <w:r>
+        <w:t>graphql</w:t>
+      </w:r>
+      <w:proofErr w:type="spellEnd"/>
+      <w:r>
+        <w:t>/data/schema</w:t>
       </w:r>
       <w:r>
         <w:t xml:space="preserve"> </w:t>
@@ -378,7 +487,15 @@
         <w:sym w:font="Wingdings" w:char="F0E0"/>
       </w:r>
       <w:r>
-        <w:t xml:space="preserve"> graphql data schema</w:t>
+        <w:t xml:space="preserve"> </w:t>
+      </w:r>
+      <w:proofErr w:type="spellStart"/>
+      <w:r>
+        <w:t>graphql</w:t>
+      </w:r>
+      <w:proofErr w:type="spellEnd"/>
+      <w:r>
+        <w:t xml:space="preserve"> data schema</w:t>
       </w:r>
     </w:p>
     <w:p>
@@ -386,7 +503,15 @@
         <w:ind w:left="360"/>
       </w:pPr>
       <w:r>
-        <w:t>./graphql/bin/www</w:t>
+        <w:t>./</w:t>
+      </w:r>
+      <w:proofErr w:type="spellStart"/>
+      <w:r>
+        <w:t>graphql</w:t>
+      </w:r>
+      <w:proofErr w:type="spellEnd"/>
+      <w:r>
+        <w:t>/bin/www</w:t>
       </w:r>
       <w:r>
         <w:t xml:space="preserve"> </w:t>
@@ -395,8 +520,13 @@
         <w:sym w:font="Wingdings" w:char="F0E0"/>
       </w:r>
       <w:r>
-        <w:t xml:space="preserve"> invoke the graphql</w:t>
-      </w:r>
+        <w:t xml:space="preserve"> invoke the </w:t>
+      </w:r>
+      <w:proofErr w:type="spellStart"/>
+      <w:r>
+        <w:t>graphql</w:t>
+      </w:r>
+      <w:proofErr w:type="spellEnd"/>
       <w:r>
         <w:t xml:space="preserve"> server</w:t>
       </w:r>
@@ -455,8 +585,15 @@
       <w:r>
         <w:t xml:space="preserve">$ </w:t>
       </w:r>
-      <w:r>
-        <w:t>sudo apt-get update</w:t>
+      <w:proofErr w:type="spellStart"/>
+      <w:proofErr w:type="gramStart"/>
+      <w:r>
+        <w:t>sudo</w:t>
+      </w:r>
+      <w:proofErr w:type="spellEnd"/>
+      <w:proofErr w:type="gramEnd"/>
+      <w:r>
+        <w:t xml:space="preserve"> apt-get update</w:t>
       </w:r>
     </w:p>
     <w:p>
@@ -464,7 +601,17 @@
         <w:ind w:left="360"/>
       </w:pPr>
       <w:r>
-        <w:t>$ sudo apt-get install python3.6</w:t>
+        <w:t xml:space="preserve">$ </w:t>
+      </w:r>
+      <w:proofErr w:type="spellStart"/>
+      <w:proofErr w:type="gramStart"/>
+      <w:r>
+        <w:t>sudo</w:t>
+      </w:r>
+      <w:proofErr w:type="spellEnd"/>
+      <w:proofErr w:type="gramEnd"/>
+      <w:r>
+        <w:t xml:space="preserve"> apt-get install python3.6</w:t>
       </w:r>
     </w:p>
     <w:p>
@@ -484,7 +631,15 @@
         <w:ind w:left="360"/>
       </w:pPr>
       <w:r>
-        <w:t>$ command -v pip3</w:t>
+        <w:t xml:space="preserve">$ </w:t>
+      </w:r>
+      <w:proofErr w:type="gramStart"/>
+      <w:r>
+        <w:t>command</w:t>
+      </w:r>
+      <w:proofErr w:type="gramEnd"/>
+      <w:r>
+        <w:t xml:space="preserve"> -v pip3</w:t>
       </w:r>
     </w:p>
     <w:p>
@@ -543,8 +698,6 @@
       <w:pPr>
         <w:ind w:firstLine="360"/>
       </w:pPr>
-      <w:bookmarkStart w:id="0" w:name="_GoBack"/>
-      <w:bookmarkEnd w:id="0"/>
       <w:r>
         <w:t>Install pip if it’s not installed:</w:t>
       </w:r>
@@ -566,8 +719,13 @@
       <w:pPr>
         <w:ind w:left="360"/>
       </w:pPr>
-      <w:r>
-        <w:t xml:space="preserve">curl </w:t>
+      <w:proofErr w:type="gramStart"/>
+      <w:r>
+        <w:t>curl</w:t>
+      </w:r>
+      <w:proofErr w:type="gramEnd"/>
+      <w:r>
+        <w:t xml:space="preserve"> </w:t>
       </w:r>
       <w:hyperlink r:id="rId8" w:history="1">
         <w:r>
@@ -579,8 +737,13 @@
       <w:pPr>
         <w:ind w:left="360"/>
       </w:pPr>
-      <w:r>
-        <w:t>python get-pip.py</w:t>
+      <w:proofErr w:type="gramStart"/>
+      <w:r>
+        <w:t>python</w:t>
+      </w:r>
+      <w:proofErr w:type="gramEnd"/>
+      <w:r>
+        <w:t xml:space="preserve"> get-pip.py</w:t>
       </w:r>
     </w:p>
     <w:p>
@@ -599,8 +762,13 @@
       <w:pPr>
         <w:ind w:left="360"/>
       </w:pPr>
-      <w:r>
-        <w:t xml:space="preserve">pip3 install </w:t>
+      <w:proofErr w:type="gramStart"/>
+      <w:r>
+        <w:t>pip3</w:t>
+      </w:r>
+      <w:proofErr w:type="gramEnd"/>
+      <w:r>
+        <w:t xml:space="preserve"> install </w:t>
       </w:r>
       <w:r>
         <w:t>sklearn</w:t>
@@ -610,16 +778,31 @@
       <w:pPr>
         <w:ind w:left="360"/>
       </w:pPr>
-      <w:r>
-        <w:t>pip3 install pyLDAvis</w:t>
-      </w:r>
+      <w:proofErr w:type="gramStart"/>
+      <w:r>
+        <w:t>pip3</w:t>
+      </w:r>
+      <w:proofErr w:type="gramEnd"/>
+      <w:r>
+        <w:t xml:space="preserve"> install </w:t>
+      </w:r>
+      <w:proofErr w:type="spellStart"/>
+      <w:r>
+        <w:t>pyLDAvis</w:t>
+      </w:r>
+      <w:proofErr w:type="spellEnd"/>
     </w:p>
     <w:p>
       <w:pPr>
         <w:ind w:left="360"/>
       </w:pPr>
-      <w:r>
-        <w:t>pip3 install …</w:t>
+      <w:proofErr w:type="gramStart"/>
+      <w:r>
+        <w:t>pip3</w:t>
+      </w:r>
+      <w:proofErr w:type="gramEnd"/>
+      <w:r>
+        <w:t xml:space="preserve"> install …</w:t>
       </w:r>
     </w:p>
     <w:p>
@@ -716,11 +899,29 @@
             <w:r>
               <w:t xml:space="preserve">pip3 install </w:t>
             </w:r>
+            <w:proofErr w:type="spellStart"/>
             <w:r>
               <w:t>numpy</w:t>
             </w:r>
-            <w:r>
-              <w:t xml:space="preserve"> scipy matplotlib pandas</w:t>
+            <w:proofErr w:type="spellEnd"/>
+            <w:r>
+              <w:t xml:space="preserve"> </w:t>
+            </w:r>
+            <w:proofErr w:type="spellStart"/>
+            <w:r>
+              <w:t>scipy</w:t>
+            </w:r>
+            <w:proofErr w:type="spellEnd"/>
+            <w:r>
+              <w:t xml:space="preserve"> </w:t>
+            </w:r>
+            <w:proofErr w:type="spellStart"/>
+            <w:r>
+              <w:t>matplotlib</w:t>
+            </w:r>
+            <w:proofErr w:type="spellEnd"/>
+            <w:r>
+              <w:t xml:space="preserve"> pandas</w:t>
             </w:r>
           </w:p>
         </w:tc>
@@ -732,8 +933,13 @@
             <w:pPr>
               <w:spacing w:before="120" w:after="120"/>
             </w:pPr>
-            <w:r>
-              <w:t>Scipy stack for data science</w:t>
+            <w:proofErr w:type="spellStart"/>
+            <w:r>
+              <w:t>Scipy</w:t>
+            </w:r>
+            <w:proofErr w:type="spellEnd"/>
+            <w:r>
+              <w:t xml:space="preserve"> stack for data science</w:t>
             </w:r>
           </w:p>
         </w:tc>
@@ -770,8 +976,13 @@
               <w:t>3</w:t>
             </w:r>
             <w:r>
-              <w:t xml:space="preserve"> install pyldavis</w:t>
-            </w:r>
+              <w:t xml:space="preserve"> install </w:t>
+            </w:r>
+            <w:proofErr w:type="spellStart"/>
+            <w:r>
+              <w:t>pyldavis</w:t>
+            </w:r>
+            <w:proofErr w:type="spellEnd"/>
           </w:p>
         </w:tc>
         <w:tc>
@@ -863,9 +1074,11 @@
             <w:r>
               <w:t xml:space="preserve">pip3 install </w:t>
             </w:r>
+            <w:proofErr w:type="spellStart"/>
             <w:r>
               <w:t>plotly</w:t>
             </w:r>
+            <w:proofErr w:type="spellEnd"/>
             <w:r>
               <w:t xml:space="preserve"> </w:t>
             </w:r>
@@ -909,8 +1122,13 @@
             </w:pPr>
             <w:r>
               <w:lastRenderedPageBreak/>
-              <w:t>pip3 install python-dotenv</w:t>
-            </w:r>
+              <w:t>pip3 install python-</w:t>
+            </w:r>
+            <w:proofErr w:type="spellStart"/>
+            <w:r>
+              <w:t>dotenv</w:t>
+            </w:r>
+            <w:proofErr w:type="spellEnd"/>
           </w:p>
         </w:tc>
         <w:tc>
@@ -922,8 +1140,13 @@
               <w:spacing w:before="120" w:after="120"/>
             </w:pPr>
             <w:r>
-              <w:t>Read environment variables from .env</w:t>
-            </w:r>
+              <w:t>Read environment variables from .</w:t>
+            </w:r>
+            <w:proofErr w:type="spellStart"/>
+            <w:r>
+              <w:t>env</w:t>
+            </w:r>
+            <w:proofErr w:type="spellEnd"/>
           </w:p>
         </w:tc>
         <w:tc>
@@ -965,8 +1188,13 @@
             <w:pPr>
               <w:spacing w:before="120" w:after="120"/>
             </w:pPr>
-            <w:r>
-              <w:t>Beatifulsoup is for parsing html</w:t>
+            <w:proofErr w:type="spellStart"/>
+            <w:r>
+              <w:t>Beatifulsoup</w:t>
+            </w:r>
+            <w:proofErr w:type="spellEnd"/>
+            <w:r>
+              <w:t xml:space="preserve"> is for parsing html</w:t>
             </w:r>
           </w:p>
         </w:tc>
@@ -997,15 +1225,33 @@
               <w:t>p</w:t>
             </w:r>
             <w:r>
-              <w:t>ip3 install nltk</w:t>
-            </w:r>
-          </w:p>
-          <w:p>
-            <w:pPr>
-              <w:spacing w:before="120" w:after="120"/>
-            </w:pPr>
-            <w:r>
-              <w:t>python -m nltk.downloader all.</w:t>
+              <w:t xml:space="preserve">ip3 install </w:t>
+            </w:r>
+            <w:proofErr w:type="spellStart"/>
+            <w:r>
+              <w:t>nltk</w:t>
+            </w:r>
+            <w:proofErr w:type="spellEnd"/>
+          </w:p>
+          <w:p>
+            <w:pPr>
+              <w:spacing w:before="120" w:after="120"/>
+            </w:pPr>
+            <w:proofErr w:type="gramStart"/>
+            <w:r>
+              <w:t>python</w:t>
+            </w:r>
+            <w:proofErr w:type="gramEnd"/>
+            <w:r>
+              <w:t xml:space="preserve"> -m </w:t>
+            </w:r>
+            <w:proofErr w:type="spellStart"/>
+            <w:r>
+              <w:t>nltk.downloader</w:t>
+            </w:r>
+            <w:proofErr w:type="spellEnd"/>
+            <w:r>
+              <w:t xml:space="preserve"> all.</w:t>
             </w:r>
           </w:p>
         </w:tc>
@@ -1055,8 +1301,29 @@
               <w:t>3</w:t>
             </w:r>
             <w:r>
-              <w:t xml:space="preserve"> install git+https://github.com/erikavaris/tokenizer.git</w:t>
-            </w:r>
+              <w:t xml:space="preserve"> install </w:t>
+            </w:r>
+            <w:proofErr w:type="spellStart"/>
+            <w:r>
+              <w:t>git+https</w:t>
+            </w:r>
+            <w:proofErr w:type="spellEnd"/>
+            <w:r>
+              <w:t>://github.com/</w:t>
+            </w:r>
+            <w:proofErr w:type="spellStart"/>
+            <w:r>
+              <w:t>erikavaris</w:t>
+            </w:r>
+            <w:proofErr w:type="spellEnd"/>
+            <w:r>
+              <w:t>/</w:t>
+            </w:r>
+            <w:proofErr w:type="spellStart"/>
+            <w:r>
+              <w:t>tokenizer.git</w:t>
+            </w:r>
+            <w:proofErr w:type="spellEnd"/>
           </w:p>
         </w:tc>
         <w:tc>
@@ -1083,6 +1350,54 @@
             <w:r>
               <w:t>yes</w:t>
             </w:r>
+          </w:p>
+        </w:tc>
+      </w:tr>
+      <w:tr>
+        <w:tc>
+          <w:tcPr>
+            <w:tcW w:w="4414" w:type="dxa"/>
+          </w:tcPr>
+          <w:p>
+            <w:pPr>
+              <w:spacing w:before="120" w:after="120"/>
+            </w:pPr>
+            <w:r>
+              <w:t xml:space="preserve">Pip3 install </w:t>
+            </w:r>
+            <w:proofErr w:type="spellStart"/>
+            <w:r>
+              <w:t>twython</w:t>
+            </w:r>
+            <w:proofErr w:type="spellEnd"/>
+          </w:p>
+        </w:tc>
+        <w:tc>
+          <w:tcPr>
+            <w:tcW w:w="3919" w:type="dxa"/>
+          </w:tcPr>
+          <w:p>
+            <w:pPr>
+              <w:spacing w:before="120" w:after="120"/>
+            </w:pPr>
+            <w:r>
+              <w:t xml:space="preserve">Twitter specified </w:t>
+            </w:r>
+          </w:p>
+        </w:tc>
+        <w:tc>
+          <w:tcPr>
+            <w:tcW w:w="1017" w:type="dxa"/>
+          </w:tcPr>
+          <w:p>
+            <w:pPr>
+              <w:spacing w:before="120" w:after="120"/>
+            </w:pPr>
+            <w:r>
+              <w:t>no</w:t>
+            </w:r>
+            <w:bookmarkStart w:id="0" w:name="_GoBack"/>
+            <w:bookmarkEnd w:id="0"/>
           </w:p>
         </w:tc>
       </w:tr>
@@ -1100,7 +1415,23 @@
           <w:b/>
           <w:sz w:val="28"/>
         </w:rPr>
-        <w:t>Analytics APP (NodeJS server 1)</w:t>
+        <w:t>Analytics APP (</w:t>
+      </w:r>
+      <w:proofErr w:type="spellStart"/>
+      <w:r>
+        <w:rPr>
+          <w:b/>
+          <w:sz w:val="28"/>
+        </w:rPr>
+        <w:t>NodeJS</w:t>
+      </w:r>
+      <w:proofErr w:type="spellEnd"/>
+      <w:r>
+        <w:rPr>
+          <w:b/>
+          <w:sz w:val="28"/>
+        </w:rPr>
+        <w:t xml:space="preserve"> server 1)</w:t>
       </w:r>
     </w:p>
     <w:p>
@@ -1112,7 +1443,23 @@
         </w:numPr>
       </w:pPr>
       <w:r>
-        <w:t>Install nodejs and npm (package manager)</w:t>
+        <w:t xml:space="preserve">Install </w:t>
+      </w:r>
+      <w:proofErr w:type="spellStart"/>
+      <w:r>
+        <w:t>nodejs</w:t>
+      </w:r>
+      <w:proofErr w:type="spellEnd"/>
+      <w:r>
+        <w:t xml:space="preserve"> and </w:t>
+      </w:r>
+      <w:proofErr w:type="spellStart"/>
+      <w:r>
+        <w:t>npm</w:t>
+      </w:r>
+      <w:proofErr w:type="spellEnd"/>
+      <w:r>
+        <w:t xml:space="preserve"> (package manager)</w:t>
       </w:r>
     </w:p>
     <w:p>
@@ -1122,9 +1469,21 @@
       <w:r>
         <w:t xml:space="preserve">$ </w:t>
       </w:r>
-      <w:r>
-        <w:t>sudo apt-get install nodejs</w:t>
-      </w:r>
+      <w:proofErr w:type="spellStart"/>
+      <w:proofErr w:type="gramStart"/>
+      <w:r>
+        <w:t>sudo</w:t>
+      </w:r>
+      <w:proofErr w:type="spellEnd"/>
+      <w:proofErr w:type="gramEnd"/>
+      <w:r>
+        <w:t> apt-get install </w:t>
+      </w:r>
+      <w:proofErr w:type="spellStart"/>
+      <w:r>
+        <w:t>nodejs</w:t>
+      </w:r>
+      <w:proofErr w:type="spellEnd"/>
     </w:p>
     <w:p>
       <w:pPr>
@@ -1133,16 +1492,36 @@
       <w:r>
         <w:t xml:space="preserve">$ </w:t>
       </w:r>
-      <w:r>
-        <w:t>sudo apt-get install npm</w:t>
-      </w:r>
+      <w:proofErr w:type="spellStart"/>
+      <w:proofErr w:type="gramStart"/>
+      <w:r>
+        <w:t>sudo</w:t>
+      </w:r>
+      <w:proofErr w:type="spellEnd"/>
+      <w:proofErr w:type="gramEnd"/>
+      <w:r>
+        <w:t> apt-get install </w:t>
+      </w:r>
+      <w:proofErr w:type="spellStart"/>
+      <w:r>
+        <w:t>npm</w:t>
+      </w:r>
+      <w:proofErr w:type="spellEnd"/>
     </w:p>
     <w:p>
       <w:pPr>
         <w:ind w:left="360"/>
       </w:pPr>
       <w:r>
-        <w:t>$ node </w:t>
+        <w:t>$ </w:t>
+      </w:r>
+      <w:proofErr w:type="gramStart"/>
+      <w:r>
+        <w:t>node</w:t>
+      </w:r>
+      <w:proofErr w:type="gramEnd"/>
+      <w:r>
+        <w:t> </w:t>
       </w:r>
       <w:r>
         <w:t>-</w:t>
@@ -1156,7 +1535,17 @@
         <w:ind w:left="360"/>
       </w:pPr>
       <w:r>
-        <w:t>$ npm </w:t>
+        <w:t>$ </w:t>
+      </w:r>
+      <w:proofErr w:type="spellStart"/>
+      <w:proofErr w:type="gramStart"/>
+      <w:r>
+        <w:t>npm</w:t>
+      </w:r>
+      <w:proofErr w:type="spellEnd"/>
+      <w:proofErr w:type="gramEnd"/>
+      <w:r>
+        <w:t> </w:t>
       </w:r>
       <w:r>
         <w:t>–</w:t>
@@ -1173,16 +1562,34 @@
           <w:numId w:val="2"/>
         </w:numPr>
       </w:pPr>
-      <w:r>
-        <w:t>package.json in the root directory is the dependencies for analytics app</w:t>
+      <w:proofErr w:type="spellStart"/>
+      <w:r>
+        <w:t>package.json</w:t>
+      </w:r>
+      <w:proofErr w:type="spellEnd"/>
+      <w:r>
+        <w:t xml:space="preserve"> in the root directory is the dependencies for analytics app</w:t>
       </w:r>
     </w:p>
     <w:p>
       <w:pPr>
         <w:ind w:firstLine="360"/>
       </w:pPr>
-      <w:r>
-        <w:t xml:space="preserve">under root directory, $ npm install </w:t>
+      <w:proofErr w:type="gramStart"/>
+      <w:r>
+        <w:t>under</w:t>
+      </w:r>
+      <w:proofErr w:type="gramEnd"/>
+      <w:r>
+        <w:t xml:space="preserve"> root directory, $ </w:t>
+      </w:r>
+      <w:proofErr w:type="spellStart"/>
+      <w:r>
+        <w:t>npm</w:t>
+      </w:r>
+      <w:proofErr w:type="spellEnd"/>
+      <w:r>
+        <w:t xml:space="preserve"> install </w:t>
       </w:r>
     </w:p>
     <w:p>
@@ -1256,8 +1663,13 @@
             <w:pPr>
               <w:spacing w:before="120" w:after="120"/>
             </w:pPr>
-            <w:r>
-              <w:t>adm-zip</w:t>
+            <w:proofErr w:type="spellStart"/>
+            <w:r>
+              <w:t>adm</w:t>
+            </w:r>
+            <w:proofErr w:type="spellEnd"/>
+            <w:r>
+              <w:t>-zip</w:t>
             </w:r>
           </w:p>
         </w:tc>
@@ -1270,8 +1682,13 @@
               <w:spacing w:before="120" w:after="120"/>
             </w:pPr>
             <w:r>
-              <w:t>ADM-ZIP is a pure JavaScript implementation for zip data compression for NodeJS</w:t>
-            </w:r>
+              <w:t xml:space="preserve">ADM-ZIP is a pure JavaScript implementation for zip data compression for </w:t>
+            </w:r>
+            <w:proofErr w:type="spellStart"/>
+            <w:r>
+              <w:t>NodeJS</w:t>
+            </w:r>
+            <w:proofErr w:type="spellEnd"/>
           </w:p>
         </w:tc>
       </w:tr>
@@ -1298,7 +1715,15 @@
               <w:spacing w:before="120" w:after="120"/>
             </w:pPr>
             <w:r>
-              <w:t>Parse incoming request bodies in a middleware before your handlers, available under the req.body property.</w:t>
+              <w:t xml:space="preserve">Parse incoming request bodies in a middleware before your handlers, available under the </w:t>
+            </w:r>
+            <w:proofErr w:type="spellStart"/>
+            <w:r>
+              <w:t>req.body</w:t>
+            </w:r>
+            <w:proofErr w:type="spellEnd"/>
+            <w:r>
+              <w:t xml:space="preserve"> property.</w:t>
             </w:r>
           </w:p>
         </w:tc>
@@ -1326,7 +1751,15 @@
               <w:spacing w:before="120" w:after="120"/>
             </w:pPr>
             <w:r>
-              <w:t>Parse Cookie header and populate req.cookies with an object keyed by the cookie names.</w:t>
+              <w:t xml:space="preserve">Parse Cookie header and populate </w:t>
+            </w:r>
+            <w:proofErr w:type="spellStart"/>
+            <w:r>
+              <w:t>req.cookies</w:t>
+            </w:r>
+            <w:proofErr w:type="spellEnd"/>
+            <w:r>
+              <w:t xml:space="preserve"> with an object keyed by the cookie names.</w:t>
             </w:r>
           </w:p>
         </w:tc>
@@ -1357,7 +1790,15 @@
               <w:t>Pars</w:t>
             </w:r>
             <w:r>
-              <w:t>e and Stringify for CSV strings in the same fashion as JSON parser</w:t>
+              <w:t xml:space="preserve">e and </w:t>
+            </w:r>
+            <w:proofErr w:type="spellStart"/>
+            <w:r>
+              <w:t>Stringify</w:t>
+            </w:r>
+            <w:proofErr w:type="spellEnd"/>
+            <w:r>
+              <w:t xml:space="preserve"> for CSV strings in the same fashion as JSON parser</w:t>
             </w:r>
           </w:p>
         </w:tc>
@@ -1399,9 +1840,11 @@
             <w:pPr>
               <w:spacing w:before="120" w:after="120"/>
             </w:pPr>
+            <w:proofErr w:type="spellStart"/>
             <w:r>
               <w:t>dotenv</w:t>
             </w:r>
+            <w:proofErr w:type="spellEnd"/>
           </w:p>
         </w:tc>
         <w:tc>
@@ -1412,8 +1855,37 @@
             <w:pPr>
               <w:spacing w:before="120" w:after="120"/>
             </w:pPr>
-            <w:r>
-              <w:t>Dotenv is a zero-dependency module that loads environment variables from a .env file into process.env.</w:t>
+            <w:proofErr w:type="spellStart"/>
+            <w:r>
+              <w:t>Dotenv</w:t>
+            </w:r>
+            <w:proofErr w:type="spellEnd"/>
+            <w:r>
+              <w:t xml:space="preserve"> is a zero-dependency module that loads environment variables from </w:t>
+            </w:r>
+            <w:proofErr w:type="gramStart"/>
+            <w:r>
+              <w:t>a</w:t>
+            </w:r>
+            <w:proofErr w:type="gramEnd"/>
+            <w:r>
+              <w:t xml:space="preserve"> .</w:t>
+            </w:r>
+            <w:proofErr w:type="spellStart"/>
+            <w:r>
+              <w:t>env</w:t>
+            </w:r>
+            <w:proofErr w:type="spellEnd"/>
+            <w:r>
+              <w:t xml:space="preserve"> file into </w:t>
+            </w:r>
+            <w:proofErr w:type="spellStart"/>
+            <w:r>
+              <w:t>process.env</w:t>
+            </w:r>
+            <w:proofErr w:type="spellEnd"/>
+            <w:r>
+              <w:t>.</w:t>
             </w:r>
           </w:p>
         </w:tc>
@@ -1428,6 +1900,7 @@
               <w:spacing w:before="120" w:after="120"/>
             </w:pPr>
             <w:r>
+              <w:lastRenderedPageBreak/>
               <w:t>express</w:t>
             </w:r>
           </w:p>
@@ -1441,7 +1914,15 @@
               <w:spacing w:before="120" w:after="120"/>
             </w:pPr>
             <w:r>
-              <w:t>Fast, unopinionated, minimalist web framework for node.</w:t>
+              <w:t xml:space="preserve">Fast, </w:t>
+            </w:r>
+            <w:proofErr w:type="spellStart"/>
+            <w:r>
+              <w:t>unopinionated</w:t>
+            </w:r>
+            <w:proofErr w:type="spellEnd"/>
+            <w:r>
+              <w:t>, minimalist web framework for node.</w:t>
             </w:r>
           </w:p>
         </w:tc>
@@ -1456,7 +1937,6 @@
               <w:spacing w:before="120" w:after="120"/>
             </w:pPr>
             <w:r>
-              <w:lastRenderedPageBreak/>
               <w:t>express-session</w:t>
             </w:r>
           </w:p>
@@ -1506,8 +1986,13 @@
               </w:tabs>
               <w:spacing w:before="120" w:after="120"/>
             </w:pPr>
-            <w:r>
-              <w:t>Nodejs’s filesystem</w:t>
+            <w:proofErr w:type="spellStart"/>
+            <w:r>
+              <w:t>Nodejs’s</w:t>
+            </w:r>
+            <w:proofErr w:type="spellEnd"/>
+            <w:r>
+              <w:t xml:space="preserve"> filesystem</w:t>
             </w:r>
           </w:p>
         </w:tc>
@@ -1521,9 +2006,11 @@
             <w:pPr>
               <w:spacing w:before="120" w:after="120"/>
             </w:pPr>
+            <w:proofErr w:type="spellStart"/>
             <w:r>
               <w:t>jsonexport</w:t>
             </w:r>
+            <w:proofErr w:type="spellEnd"/>
           </w:p>
         </w:tc>
         <w:tc>
@@ -1535,7 +2022,15 @@
               <w:spacing w:before="120" w:after="120"/>
             </w:pPr>
             <w:r>
-              <w:t>This module makes easy to convert JSON to CSV and its very customizable.</w:t>
+              <w:t xml:space="preserve">This module makes easy to convert JSON to CSV and </w:t>
+            </w:r>
+            <w:proofErr w:type="gramStart"/>
+            <w:r>
+              <w:t>its</w:t>
+            </w:r>
+            <w:proofErr w:type="gramEnd"/>
+            <w:r>
+              <w:t xml:space="preserve"> very customizable.</w:t>
             </w:r>
           </w:p>
         </w:tc>
@@ -1549,9 +2044,11 @@
             <w:pPr>
               <w:spacing w:before="120" w:after="120"/>
             </w:pPr>
+            <w:proofErr w:type="spellStart"/>
             <w:r>
               <w:t>morgan</w:t>
             </w:r>
+            <w:proofErr w:type="spellEnd"/>
           </w:p>
         </w:tc>
         <w:tc>
@@ -1591,7 +2088,15 @@
               <w:spacing w:before="120" w:after="120"/>
             </w:pPr>
             <w:r>
-              <w:t>A light-weight module that brings window.fetch to Node.js</w:t>
+              <w:t xml:space="preserve">A light-weight module that brings </w:t>
+            </w:r>
+            <w:proofErr w:type="spellStart"/>
+            <w:r>
+              <w:t>window.fetch</w:t>
+            </w:r>
+            <w:proofErr w:type="spellEnd"/>
+            <w:r>
+              <w:t xml:space="preserve"> to Node.js</w:t>
             </w:r>
           </w:p>
         </w:tc>
@@ -1605,9 +2110,11 @@
             <w:pPr>
               <w:spacing w:before="120" w:after="120"/>
             </w:pPr>
+            <w:proofErr w:type="spellStart"/>
             <w:r>
               <w:t>nodemailer</w:t>
             </w:r>
+            <w:proofErr w:type="spellEnd"/>
           </w:p>
         </w:tc>
         <w:tc>
@@ -1633,9 +2140,11 @@
             <w:pPr>
               <w:spacing w:before="120" w:after="120"/>
             </w:pPr>
+            <w:proofErr w:type="spellStart"/>
             <w:r>
               <w:t>nodemon</w:t>
             </w:r>
+            <w:proofErr w:type="spellEnd"/>
           </w:p>
         </w:tc>
         <w:tc>
@@ -1661,9 +2170,11 @@
             <w:pPr>
               <w:spacing w:before="120" w:after="120"/>
             </w:pPr>
+            <w:proofErr w:type="spellStart"/>
             <w:r>
               <w:t>oauth</w:t>
             </w:r>
+            <w:proofErr w:type="spellEnd"/>
           </w:p>
         </w:tc>
         <w:tc>
@@ -1675,8 +2186,21 @@
               <w:spacing w:before="120" w:after="120"/>
             </w:pPr>
             <w:r>
-              <w:t>A simple oauth API for node.js .</w:t>
-            </w:r>
+              <w:t xml:space="preserve">A simple </w:t>
+            </w:r>
+            <w:proofErr w:type="spellStart"/>
+            <w:r>
+              <w:t>oauth</w:t>
+            </w:r>
+            <w:proofErr w:type="spellEnd"/>
+            <w:r>
+              <w:t xml:space="preserve"> API for </w:t>
+            </w:r>
+            <w:proofErr w:type="gramStart"/>
+            <w:r>
+              <w:t>node.js .</w:t>
+            </w:r>
+            <w:proofErr w:type="gramEnd"/>
           </w:p>
         </w:tc>
       </w:tr>
@@ -1702,8 +2226,13 @@
             <w:pPr>
               <w:spacing w:before="120" w:after="120"/>
             </w:pPr>
-            <w:r>
-              <w:t>Nodejs’s path system</w:t>
+            <w:proofErr w:type="spellStart"/>
+            <w:r>
+              <w:t>Nodejs’s</w:t>
+            </w:r>
+            <w:proofErr w:type="spellEnd"/>
+            <w:r>
+              <w:t xml:space="preserve"> path system</w:t>
             </w:r>
           </w:p>
         </w:tc>
@@ -1731,7 +2260,15 @@
               <w:spacing w:before="120" w:after="120"/>
             </w:pPr>
             <w:r>
-              <w:t>Pug is a high performance template engine heavily influenced by Haml and implemented with JavaScript for Node.js and browsers.</w:t>
+              <w:t xml:space="preserve">Pug is a high performance template engine heavily influenced by </w:t>
+            </w:r>
+            <w:proofErr w:type="spellStart"/>
+            <w:r>
+              <w:t>Haml</w:t>
+            </w:r>
+            <w:proofErr w:type="spellEnd"/>
+            <w:r>
+              <w:t xml:space="preserve"> and implemented with JavaScript for Node.js and browsers.</w:t>
             </w:r>
           </w:p>
         </w:tc>
@@ -1813,7 +2350,23 @@
           <w:b/>
           <w:sz w:val="28"/>
         </w:rPr>
-        <w:t xml:space="preserve"> (NodeJS server </w:t>
+        <w:t xml:space="preserve"> (</w:t>
+      </w:r>
+      <w:proofErr w:type="spellStart"/>
+      <w:r>
+        <w:rPr>
+          <w:b/>
+          <w:sz w:val="28"/>
+        </w:rPr>
+        <w:t>NodeJS</w:t>
+      </w:r>
+      <w:proofErr w:type="spellEnd"/>
+      <w:r>
+        <w:rPr>
+          <w:b/>
+          <w:sz w:val="28"/>
+        </w:rPr>
+        <w:t xml:space="preserve"> server </w:t>
       </w:r>
       <w:r>
         <w:rPr>
@@ -1839,7 +2392,23 @@
         </w:numPr>
       </w:pPr>
       <w:r>
-        <w:t>Install nodejs and npm (package manager)</w:t>
+        <w:t xml:space="preserve">Install </w:t>
+      </w:r>
+      <w:proofErr w:type="spellStart"/>
+      <w:r>
+        <w:t>nodejs</w:t>
+      </w:r>
+      <w:proofErr w:type="spellEnd"/>
+      <w:r>
+        <w:t xml:space="preserve"> and </w:t>
+      </w:r>
+      <w:proofErr w:type="spellStart"/>
+      <w:r>
+        <w:t>npm</w:t>
+      </w:r>
+      <w:proofErr w:type="spellEnd"/>
+      <w:r>
+        <w:t xml:space="preserve"> (package manager)</w:t>
       </w:r>
     </w:p>
     <w:p>
@@ -1858,8 +2427,13 @@
           <w:numId w:val="2"/>
         </w:numPr>
       </w:pPr>
-      <w:r>
-        <w:t xml:space="preserve">package.json in </w:t>
+      <w:proofErr w:type="spellStart"/>
+      <w:r>
+        <w:t>package.json</w:t>
+      </w:r>
+      <w:proofErr w:type="spellEnd"/>
+      <w:r>
+        <w:t xml:space="preserve"> in </w:t>
       </w:r>
       <w:r>
         <w:t>the</w:t>
@@ -1874,8 +2448,13 @@
         <w:t>.</w:t>
       </w:r>
       <w:r>
-        <w:t>/graphql</w:t>
-      </w:r>
+        <w:t>/</w:t>
+      </w:r>
+      <w:proofErr w:type="spellStart"/>
+      <w:r>
+        <w:t>graphql</w:t>
+      </w:r>
+      <w:proofErr w:type="spellEnd"/>
       <w:r>
         <w:t>”</w:t>
       </w:r>
@@ -1890,20 +2469,35 @@
       <w:pPr>
         <w:ind w:firstLine="360"/>
       </w:pPr>
-      <w:r>
-        <w:t xml:space="preserve">cd into </w:t>
+      <w:proofErr w:type="gramStart"/>
+      <w:r>
+        <w:t>cd</w:t>
+      </w:r>
+      <w:proofErr w:type="gramEnd"/>
+      <w:r>
+        <w:t xml:space="preserve"> into </w:t>
       </w:r>
       <w:r>
         <w:t>“</w:t>
       </w:r>
+      <w:proofErr w:type="spellStart"/>
       <w:r>
         <w:t>graphql</w:t>
       </w:r>
+      <w:proofErr w:type="spellEnd"/>
       <w:r>
         <w:t>”</w:t>
       </w:r>
       <w:r>
-        <w:t xml:space="preserve"> directory, $ npm install </w:t>
+        <w:t xml:space="preserve"> directory, $ </w:t>
+      </w:r>
+      <w:proofErr w:type="spellStart"/>
+      <w:r>
+        <w:t>npm</w:t>
+      </w:r>
+      <w:proofErr w:type="spellEnd"/>
+      <w:r>
+        <w:t xml:space="preserve"> install </w:t>
       </w:r>
     </w:p>
     <w:p>
@@ -1977,9 +2571,11 @@
             <w:pPr>
               <w:spacing w:before="120" w:after="120"/>
             </w:pPr>
+            <w:proofErr w:type="spellStart"/>
             <w:r>
               <w:t>aws-es</w:t>
             </w:r>
+            <w:proofErr w:type="spellEnd"/>
           </w:p>
         </w:tc>
         <w:tc>
@@ -1991,7 +2587,15 @@
               <w:spacing w:before="120" w:after="120"/>
             </w:pPr>
             <w:r>
-              <w:t>A Node.js binding for Amazon's Elasticsearch service which requires Amazon's Signature Version 4.</w:t>
+              <w:t xml:space="preserve">A Node.js binding for Amazon's </w:t>
+            </w:r>
+            <w:proofErr w:type="spellStart"/>
+            <w:r>
+              <w:t>Elasticsearch</w:t>
+            </w:r>
+            <w:proofErr w:type="spellEnd"/>
+            <w:r>
+              <w:t xml:space="preserve"> service which requires Amazon's Signature Version 4.</w:t>
             </w:r>
           </w:p>
         </w:tc>
@@ -2005,9 +2609,11 @@
             <w:pPr>
               <w:spacing w:before="120" w:after="120"/>
             </w:pPr>
+            <w:proofErr w:type="spellStart"/>
             <w:r>
               <w:t>aws-sdk</w:t>
             </w:r>
+            <w:proofErr w:type="spellEnd"/>
           </w:p>
         </w:tc>
         <w:tc>
@@ -2034,6 +2640,7 @@
               <w:spacing w:before="120" w:after="120"/>
             </w:pPr>
             <w:r>
+              <w:lastRenderedPageBreak/>
               <w:t>bluebird</w:t>
             </w:r>
           </w:p>
@@ -2062,7 +2669,6 @@
               <w:spacing w:before="120" w:after="120"/>
             </w:pPr>
             <w:r>
-              <w:lastRenderedPageBreak/>
               <w:t>body-parser</w:t>
             </w:r>
           </w:p>
@@ -2076,7 +2682,15 @@
               <w:spacing w:before="120" w:after="120"/>
             </w:pPr>
             <w:r>
-              <w:t>Parse incoming request bodies in a middleware before your handlers, available under the req.body property.</w:t>
+              <w:t xml:space="preserve">Parse incoming request bodies in a middleware before your handlers, available under the </w:t>
+            </w:r>
+            <w:proofErr w:type="spellStart"/>
+            <w:r>
+              <w:t>req.body</w:t>
+            </w:r>
+            <w:proofErr w:type="spellEnd"/>
+            <w:r>
+              <w:t xml:space="preserve"> property.</w:t>
             </w:r>
           </w:p>
         </w:tc>
@@ -2104,7 +2718,15 @@
               <w:spacing w:before="120" w:after="120"/>
             </w:pPr>
             <w:r>
-              <w:t>Parse Cookie header and populate req.cookies with an object keyed by the cookie names.</w:t>
+              <w:t xml:space="preserve">Parse Cookie header and populate </w:t>
+            </w:r>
+            <w:proofErr w:type="spellStart"/>
+            <w:r>
+              <w:t>req.cookies</w:t>
+            </w:r>
+            <w:proofErr w:type="spellEnd"/>
+            <w:r>
+              <w:t xml:space="preserve"> with an object keyed by the cookie names.</w:t>
             </w:r>
           </w:p>
         </w:tc>
@@ -2118,9 +2740,11 @@
             <w:pPr>
               <w:spacing w:before="120" w:after="120"/>
             </w:pPr>
+            <w:proofErr w:type="spellStart"/>
             <w:r>
               <w:t>cors</w:t>
             </w:r>
+            <w:proofErr w:type="spellEnd"/>
           </w:p>
         </w:tc>
         <w:tc>
@@ -2146,9 +2770,11 @@
             <w:pPr>
               <w:spacing w:before="120" w:after="120"/>
             </w:pPr>
+            <w:proofErr w:type="spellStart"/>
             <w:r>
               <w:t>dataloader</w:t>
             </w:r>
+            <w:proofErr w:type="spellEnd"/>
           </w:p>
         </w:tc>
         <w:tc>
@@ -2202,9 +2828,11 @@
             <w:pPr>
               <w:spacing w:before="120" w:after="120"/>
             </w:pPr>
+            <w:proofErr w:type="spellStart"/>
             <w:r>
               <w:t>dotenv</w:t>
             </w:r>
+            <w:proofErr w:type="spellEnd"/>
           </w:p>
         </w:tc>
         <w:tc>
@@ -2215,8 +2843,37 @@
             <w:pPr>
               <w:spacing w:before="120" w:after="120"/>
             </w:pPr>
-            <w:r>
-              <w:t>Dotenv is a zero-dependency module that loads environment variables from a .env file into process.env.</w:t>
+            <w:proofErr w:type="spellStart"/>
+            <w:r>
+              <w:t>Dotenv</w:t>
+            </w:r>
+            <w:proofErr w:type="spellEnd"/>
+            <w:r>
+              <w:t xml:space="preserve"> is a zero-dependency module that loads environment variables from </w:t>
+            </w:r>
+            <w:proofErr w:type="gramStart"/>
+            <w:r>
+              <w:t>a</w:t>
+            </w:r>
+            <w:proofErr w:type="gramEnd"/>
+            <w:r>
+              <w:t xml:space="preserve"> .</w:t>
+            </w:r>
+            <w:proofErr w:type="spellStart"/>
+            <w:r>
+              <w:t>env</w:t>
+            </w:r>
+            <w:proofErr w:type="spellEnd"/>
+            <w:r>
+              <w:t xml:space="preserve"> file into </w:t>
+            </w:r>
+            <w:proofErr w:type="spellStart"/>
+            <w:r>
+              <w:t>process.env</w:t>
+            </w:r>
+            <w:proofErr w:type="spellEnd"/>
+            <w:r>
+              <w:t>.</w:t>
             </w:r>
           </w:p>
         </w:tc>
@@ -2230,9 +2887,11 @@
             <w:pPr>
               <w:spacing w:before="120" w:after="120"/>
             </w:pPr>
+            <w:proofErr w:type="spellStart"/>
             <w:r>
               <w:t>elasticsearch</w:t>
             </w:r>
+            <w:proofErr w:type="spellEnd"/>
           </w:p>
         </w:tc>
         <w:tc>
@@ -2244,7 +2903,15 @@
               <w:spacing w:before="120" w:after="120"/>
             </w:pPr>
             <w:r>
-              <w:t>The official low-level Elasticsearch client for Node.js and the browser.</w:t>
+              <w:t xml:space="preserve">The official low-level </w:t>
+            </w:r>
+            <w:proofErr w:type="spellStart"/>
+            <w:r>
+              <w:t>Elasticsearch</w:t>
+            </w:r>
+            <w:proofErr w:type="spellEnd"/>
+            <w:r>
+              <w:t xml:space="preserve"> client for Node.js and the browser.</w:t>
             </w:r>
           </w:p>
         </w:tc>
@@ -2272,7 +2939,15 @@
               <w:spacing w:before="120" w:after="120"/>
             </w:pPr>
             <w:r>
-              <w:t>Fast, unopinionated, minimalist web framework for node.</w:t>
+              <w:t xml:space="preserve">Fast, </w:t>
+            </w:r>
+            <w:proofErr w:type="spellStart"/>
+            <w:r>
+              <w:t>unopinionated</w:t>
+            </w:r>
+            <w:proofErr w:type="spellEnd"/>
+            <w:r>
+              <w:t>, minimalist web framework for node.</w:t>
             </w:r>
           </w:p>
         </w:tc>
@@ -2290,8 +2965,13 @@
               <w:spacing w:before="120" w:after="120"/>
             </w:pPr>
             <w:r>
-              <w:t>express-graphql</w:t>
-            </w:r>
+              <w:t>express-</w:t>
+            </w:r>
+            <w:proofErr w:type="spellStart"/>
+            <w:r>
+              <w:t>graphql</w:t>
+            </w:r>
+            <w:proofErr w:type="spellEnd"/>
           </w:p>
         </w:tc>
         <w:tc>
@@ -2303,7 +2983,15 @@
               <w:spacing w:before="120" w:after="120"/>
             </w:pPr>
             <w:r>
-              <w:t>Production ready GraphQL HTTP middleware.</w:t>
+              <w:t xml:space="preserve">Production ready </w:t>
+            </w:r>
+            <w:proofErr w:type="spellStart"/>
+            <w:r>
+              <w:t>GraphQL</w:t>
+            </w:r>
+            <w:proofErr w:type="spellEnd"/>
+            <w:r>
+              <w:t xml:space="preserve"> HTTP middleware.</w:t>
             </w:r>
           </w:p>
         </w:tc>
@@ -2317,9 +3005,11 @@
             <w:pPr>
               <w:spacing w:before="120" w:after="120"/>
             </w:pPr>
+            <w:proofErr w:type="spellStart"/>
             <w:r>
               <w:t>graphql</w:t>
             </w:r>
+            <w:proofErr w:type="spellEnd"/>
           </w:p>
         </w:tc>
         <w:tc>
@@ -2349,8 +3039,21 @@
               <w:spacing w:before="120" w:after="120"/>
             </w:pPr>
             <w:r>
-              <w:t>http-aws-es</w:t>
-            </w:r>
+              <w:t>http-</w:t>
+            </w:r>
+            <w:proofErr w:type="spellStart"/>
+            <w:r>
+              <w:t>aws</w:t>
+            </w:r>
+            <w:proofErr w:type="spellEnd"/>
+            <w:r>
+              <w:t>-</w:t>
+            </w:r>
+            <w:proofErr w:type="spellStart"/>
+            <w:r>
+              <w:t>es</w:t>
+            </w:r>
+            <w:proofErr w:type="spellEnd"/>
           </w:p>
         </w:tc>
         <w:tc>
@@ -2362,7 +3065,15 @@
               <w:spacing w:before="120" w:after="120"/>
             </w:pPr>
             <w:r>
-              <w:t>Use the elasticsearch-js client with Amazon ES</w:t>
+              <w:t xml:space="preserve">Use the </w:t>
+            </w:r>
+            <w:proofErr w:type="spellStart"/>
+            <w:r>
+              <w:t>elasticsearch-js</w:t>
+            </w:r>
+            <w:proofErr w:type="spellEnd"/>
+            <w:r>
+              <w:t xml:space="preserve"> client with Amazon ES</w:t>
             </w:r>
           </w:p>
         </w:tc>
@@ -2376,9 +3087,11 @@
             <w:pPr>
               <w:spacing w:before="120" w:after="120"/>
             </w:pPr>
+            <w:proofErr w:type="spellStart"/>
             <w:r>
               <w:t>morgan</w:t>
             </w:r>
+            <w:proofErr w:type="spellEnd"/>
           </w:p>
         </w:tc>
         <w:tc>
@@ -2418,7 +3131,15 @@
               <w:spacing w:before="120" w:after="120"/>
             </w:pPr>
             <w:r>
-              <w:t>A light-weight module that brings window.fetch to Node.js</w:t>
+              <w:t xml:space="preserve">A light-weight module that brings </w:t>
+            </w:r>
+            <w:proofErr w:type="spellStart"/>
+            <w:r>
+              <w:t>window.fetch</w:t>
+            </w:r>
+            <w:proofErr w:type="spellEnd"/>
+            <w:r>
+              <w:t xml:space="preserve"> to Node.js</w:t>
             </w:r>
           </w:p>
         </w:tc>
@@ -2432,9 +3153,11 @@
             <w:pPr>
               <w:spacing w:before="120" w:after="120"/>
             </w:pPr>
+            <w:proofErr w:type="spellStart"/>
             <w:r>
               <w:t>nodemailer</w:t>
             </w:r>
+            <w:proofErr w:type="spellEnd"/>
           </w:p>
         </w:tc>
         <w:tc>
@@ -2460,9 +3183,11 @@
             <w:pPr>
               <w:spacing w:before="120" w:after="120"/>
             </w:pPr>
+            <w:proofErr w:type="spellStart"/>
             <w:r>
               <w:t>nodemon</w:t>
             </w:r>
+            <w:proofErr w:type="spellEnd"/>
           </w:p>
         </w:tc>
         <w:tc>
@@ -2488,9 +3213,11 @@
             <w:pPr>
               <w:spacing w:before="120" w:after="120"/>
             </w:pPr>
+            <w:proofErr w:type="spellStart"/>
             <w:r>
               <w:t>oauth</w:t>
             </w:r>
+            <w:proofErr w:type="spellEnd"/>
           </w:p>
         </w:tc>
         <w:tc>
@@ -2502,8 +3229,21 @@
               <w:spacing w:before="120" w:after="120"/>
             </w:pPr>
             <w:r>
-              <w:t>A simple oauth API for node.js .</w:t>
-            </w:r>
+              <w:t xml:space="preserve">A simple </w:t>
+            </w:r>
+            <w:proofErr w:type="spellStart"/>
+            <w:r>
+              <w:t>oauth</w:t>
+            </w:r>
+            <w:proofErr w:type="spellEnd"/>
+            <w:r>
+              <w:t xml:space="preserve"> API for </w:t>
+            </w:r>
+            <w:proofErr w:type="gramStart"/>
+            <w:r>
+              <w:t>node.js .</w:t>
+            </w:r>
+            <w:proofErr w:type="gramEnd"/>
           </w:p>
         </w:tc>
       </w:tr>
@@ -2529,8 +3269,13 @@
             <w:pPr>
               <w:spacing w:before="120" w:after="120"/>
             </w:pPr>
-            <w:r>
-              <w:t>Nodejs’s path system</w:t>
+            <w:proofErr w:type="spellStart"/>
+            <w:r>
+              <w:t>Nodejs’s</w:t>
+            </w:r>
+            <w:proofErr w:type="spellEnd"/>
+            <w:r>
+              <w:t xml:space="preserve"> path system</w:t>
             </w:r>
           </w:p>
         </w:tc>
@@ -2558,7 +3303,15 @@
               <w:spacing w:before="120" w:after="120"/>
             </w:pPr>
             <w:r>
-              <w:t>Pug is a high performance template engine heavily influenced by Haml and implemented with JavaScript for Node.js and browsers.</w:t>
+              <w:t xml:space="preserve">Pug is a high performance template engine heavily influenced by </w:t>
+            </w:r>
+            <w:proofErr w:type="spellStart"/>
+            <w:r>
+              <w:t>Haml</w:t>
+            </w:r>
+            <w:proofErr w:type="spellEnd"/>
+            <w:r>
+              <w:t xml:space="preserve"> and implemented with JavaScript for Node.js and browsers.</w:t>
             </w:r>
           </w:p>
         </w:tc>
@@ -2601,6 +3354,7 @@
               <w:spacing w:before="120" w:after="120"/>
             </w:pPr>
             <w:r>
+              <w:lastRenderedPageBreak/>
               <w:t>serve-favicon</w:t>
             </w:r>
           </w:p>
@@ -2628,9 +3382,11 @@
             <w:pPr>
               <w:spacing w:before="120" w:after="120"/>
             </w:pPr>
+            <w:proofErr w:type="spellStart"/>
             <w:r>
               <w:t>snoowrap</w:t>
             </w:r>
+            <w:proofErr w:type="spellEnd"/>
           </w:p>
         </w:tc>
         <w:tc>
@@ -2642,7 +3398,15 @@
               <w:spacing w:before="120" w:after="120"/>
             </w:pPr>
             <w:r>
-              <w:t>A JavaScript wrapper for the reddit API</w:t>
+              <w:t xml:space="preserve">A JavaScript wrapper for the </w:t>
+            </w:r>
+            <w:proofErr w:type="spellStart"/>
+            <w:r>
+              <w:t>reddit</w:t>
+            </w:r>
+            <w:proofErr w:type="spellEnd"/>
+            <w:r>
+              <w:t xml:space="preserve"> API</w:t>
             </w:r>
           </w:p>
         </w:tc>
@@ -2657,7 +3421,6 @@
               <w:spacing w:before="120" w:after="120"/>
             </w:pPr>
             <w:r>
-              <w:lastRenderedPageBreak/>
               <w:t>twitter</w:t>
             </w:r>
           </w:p>
@@ -2699,7 +3462,23 @@
               <w:spacing w:before="120" w:after="120"/>
             </w:pPr>
             <w:r>
-              <w:t>A lightweight Promises/A+ and when() implementation, plus other async goodies.</w:t>
+              <w:t xml:space="preserve">A lightweight Promises/A+ and </w:t>
+            </w:r>
+            <w:proofErr w:type="gramStart"/>
+            <w:r>
+              <w:t>when(</w:t>
+            </w:r>
+            <w:proofErr w:type="gramEnd"/>
+            <w:r>
+              <w:t xml:space="preserve">) implementation, plus other </w:t>
+            </w:r>
+            <w:proofErr w:type="spellStart"/>
+            <w:r>
+              <w:t>async</w:t>
+            </w:r>
+            <w:proofErr w:type="spellEnd"/>
+            <w:r>
+              <w:t xml:space="preserve"> goodies.</w:t>
             </w:r>
           </w:p>
         </w:tc>

</xml_diff>

<commit_message>
change readme and email
</commit_message>
<xml_diff>
--- a/docs/memo.docx
+++ b/docs/memo.docx
@@ -204,13 +204,8 @@
         <w:ind w:left="360"/>
       </w:pPr>
       <w:r>
-        <w:t>./</w:t>
-      </w:r>
-      <w:proofErr w:type="spellStart"/>
-      <w:r>
-        <w:t>package.json</w:t>
-      </w:r>
-      <w:proofErr w:type="spellEnd"/>
+        <w:t>./package.json</w:t>
+      </w:r>
       <w:r>
         <w:t xml:space="preserve"> </w:t>
       </w:r>
@@ -218,58 +213,75 @@
         <w:sym w:font="Wingdings" w:char="F0E0"/>
       </w:r>
       <w:r>
+        <w:t xml:space="preserve"> npm start will invoke this package.json in which</w:t>
+      </w:r>
+      <w:r>
+        <w:t xml:space="preserve"> concurrently boost up the data server as well as the analytics server</w:t>
+      </w:r>
+    </w:p>
+    <w:p>
+      <w:pPr>
+        <w:ind w:left="360"/>
+      </w:pPr>
+      <w:r>
+        <w:t xml:space="preserve">./app.js </w:t>
+      </w:r>
+      <w:r>
+        <w:sym w:font="Wingdings" w:char="F0E0"/>
+      </w:r>
+      <w:r>
+        <w:t xml:space="preserve"> main of the analytics app</w:t>
+      </w:r>
+    </w:p>
+    <w:p>
+      <w:pPr>
+        <w:ind w:left="360"/>
+      </w:pPr>
+      <w:r>
+        <w:t>./public</w:t>
+      </w:r>
+      <w:r>
         <w:t xml:space="preserve"> </w:t>
       </w:r>
-      <w:proofErr w:type="spellStart"/>
-      <w:r>
-        <w:t>npm</w:t>
-      </w:r>
-      <w:proofErr w:type="spellEnd"/>
-      <w:r>
-        <w:t xml:space="preserve"> start will invoke this </w:t>
-      </w:r>
-      <w:proofErr w:type="spellStart"/>
-      <w:r>
-        <w:t>package.json</w:t>
-      </w:r>
-      <w:proofErr w:type="spellEnd"/>
-      <w:r>
-        <w:t xml:space="preserve"> in which</w:t>
-      </w:r>
-      <w:r>
-        <w:t xml:space="preserve"> concurrently boost up the data server as well as the analytics server</w:t>
+      <w:r>
+        <w:sym w:font="Wingdings" w:char="F0E0"/>
+      </w:r>
+      <w:r>
+        <w:t xml:space="preserve"> bootstra</w:t>
+      </w:r>
+      <w:r>
+        <w:t>p css, customized javascript code on client side,</w:t>
+      </w:r>
+      <w:r>
+        <w:t xml:space="preserve"> logos and images</w:t>
       </w:r>
     </w:p>
     <w:p>
       <w:pPr>
         <w:ind w:left="360"/>
       </w:pPr>
-      <w:proofErr w:type="gramStart"/>
-      <w:r>
-        <w:t>./</w:t>
-      </w:r>
-      <w:proofErr w:type="gramEnd"/>
-      <w:r>
-        <w:t xml:space="preserve">app.js </w:t>
+      <w:r>
+        <w:t>./scripts</w:t>
+      </w:r>
+      <w:r>
+        <w:t xml:space="preserve"> </w:t>
       </w:r>
       <w:r>
         <w:sym w:font="Wingdings" w:char="F0E0"/>
       </w:r>
       <w:r>
-        <w:t xml:space="preserve"> main of the analytics app</w:t>
+        <w:t xml:space="preserve"> python scripts that do the computing and analysis</w:t>
+      </w:r>
+      <w:r>
+        <w:t xml:space="preserve"> of the social media data collected</w:t>
       </w:r>
     </w:p>
     <w:p>
       <w:pPr>
         <w:ind w:left="360"/>
       </w:pPr>
-      <w:proofErr w:type="gramStart"/>
-      <w:r>
-        <w:t>./</w:t>
-      </w:r>
-      <w:proofErr w:type="gramEnd"/>
-      <w:r>
-        <w:t>public</w:t>
+      <w:r>
+        <w:t>./routes</w:t>
       </w:r>
       <w:r>
         <w:t xml:space="preserve"> </w:t>
@@ -278,42 +290,15 @@
         <w:sym w:font="Wingdings" w:char="F0E0"/>
       </w:r>
       <w:r>
-        <w:t xml:space="preserve"> bootstra</w:t>
-      </w:r>
-      <w:r>
-        <w:t xml:space="preserve">p </w:t>
-      </w:r>
-      <w:proofErr w:type="spellStart"/>
-      <w:r>
-        <w:t>css</w:t>
-      </w:r>
-      <w:proofErr w:type="spellEnd"/>
-      <w:r>
-        <w:t xml:space="preserve">, customized </w:t>
-      </w:r>
-      <w:proofErr w:type="spellStart"/>
-      <w:r>
-        <w:t>javascript</w:t>
-      </w:r>
-      <w:proofErr w:type="spellEnd"/>
-      <w:r>
-        <w:t xml:space="preserve"> code on client side,</w:t>
-      </w:r>
-      <w:r>
-        <w:t xml:space="preserve"> logos and images</w:t>
+        <w:t xml:space="preserve"> analytics app’s routes</w:t>
       </w:r>
     </w:p>
     <w:p>
       <w:pPr>
         <w:ind w:left="360"/>
       </w:pPr>
-      <w:proofErr w:type="gramStart"/>
-      <w:r>
-        <w:t>./</w:t>
-      </w:r>
-      <w:proofErr w:type="gramEnd"/>
-      <w:r>
-        <w:t>scripts</w:t>
+      <w:r>
+        <w:t>./views</w:t>
       </w:r>
       <w:r>
         <w:t xml:space="preserve"> </w:t>
@@ -322,23 +307,18 @@
         <w:sym w:font="Wingdings" w:char="F0E0"/>
       </w:r>
       <w:r>
-        <w:t xml:space="preserve"> python scripts that do the computing and analysis</w:t>
-      </w:r>
-      <w:r>
-        <w:t xml:space="preserve"> of the social media data collected</w:t>
+        <w:t xml:space="preserve"> analytics app</w:t>
+      </w:r>
+      <w:r>
+        <w:t>’s webpage templates</w:t>
       </w:r>
     </w:p>
     <w:p>
       <w:pPr>
         <w:ind w:left="360"/>
       </w:pPr>
-      <w:proofErr w:type="gramStart"/>
-      <w:r>
-        <w:t>./</w:t>
-      </w:r>
-      <w:proofErr w:type="gramEnd"/>
-      <w:r>
-        <w:t>routes</w:t>
+      <w:r>
+        <w:t>./graphql</w:t>
       </w:r>
       <w:r>
         <w:t xml:space="preserve"> </w:t>
@@ -347,20 +327,15 @@
         <w:sym w:font="Wingdings" w:char="F0E0"/>
       </w:r>
       <w:r>
-        <w:t xml:space="preserve"> analytics app’s routes</w:t>
+        <w:t xml:space="preserve"> this directory hosts the GraphQL data server code</w:t>
       </w:r>
     </w:p>
     <w:p>
       <w:pPr>
         <w:ind w:left="360"/>
       </w:pPr>
-      <w:proofErr w:type="gramStart"/>
-      <w:r>
-        <w:t>./</w:t>
-      </w:r>
-      <w:proofErr w:type="gramEnd"/>
-      <w:r>
-        <w:t>views</w:t>
+      <w:r>
+        <w:t>./graphql/app.js</w:t>
       </w:r>
       <w:r>
         <w:t xml:space="preserve"> </w:t>
@@ -369,26 +344,16 @@
         <w:sym w:font="Wingdings" w:char="F0E0"/>
       </w:r>
       <w:r>
-        <w:t xml:space="preserve"> analytics app</w:t>
-      </w:r>
-      <w:r>
-        <w:t>’s webpage templates</w:t>
+        <w:t xml:space="preserve"> main for the data server</w:t>
       </w:r>
     </w:p>
     <w:p>
       <w:pPr>
         <w:ind w:left="360"/>
       </w:pPr>
-      <w:proofErr w:type="gramStart"/>
-      <w:r>
-        <w:t>./</w:t>
-      </w:r>
-      <w:proofErr w:type="spellStart"/>
-      <w:proofErr w:type="gramEnd"/>
-      <w:r>
-        <w:t>graphql</w:t>
-      </w:r>
-      <w:proofErr w:type="spellEnd"/>
+      <w:r>
+        <w:t>./graphql/API</w:t>
+      </w:r>
       <w:r>
         <w:t xml:space="preserve"> </w:t>
       </w:r>
@@ -396,15 +361,7 @@
         <w:sym w:font="Wingdings" w:char="F0E0"/>
       </w:r>
       <w:r>
-        <w:t xml:space="preserve"> this directory hosts the </w:t>
-      </w:r>
-      <w:proofErr w:type="spellStart"/>
-      <w:r>
-        <w:t>GraphQL</w:t>
-      </w:r>
-      <w:proofErr w:type="spellEnd"/>
-      <w:r>
-        <w:t xml:space="preserve"> data server code</w:t>
+        <w:t xml:space="preserve"> how graphql will actually interact with social media platforms and get data</w:t>
       </w:r>
     </w:p>
     <w:p>
@@ -412,15 +369,7 @@
         <w:ind w:left="360"/>
       </w:pPr>
       <w:r>
-        <w:t>./</w:t>
-      </w:r>
-      <w:proofErr w:type="spellStart"/>
-      <w:r>
-        <w:t>graphql</w:t>
-      </w:r>
-      <w:proofErr w:type="spellEnd"/>
-      <w:r>
-        <w:t>/app.js</w:t>
+        <w:t>./graphql/data/schema</w:t>
       </w:r>
       <w:r>
         <w:t xml:space="preserve"> </w:t>
@@ -429,7 +378,7 @@
         <w:sym w:font="Wingdings" w:char="F0E0"/>
       </w:r>
       <w:r>
-        <w:t xml:space="preserve"> main for the data server</w:t>
+        <w:t xml:space="preserve"> graphql data schema</w:t>
       </w:r>
     </w:p>
     <w:p>
@@ -437,15 +386,7 @@
         <w:ind w:left="360"/>
       </w:pPr>
       <w:r>
-        <w:t>./</w:t>
-      </w:r>
-      <w:proofErr w:type="spellStart"/>
-      <w:r>
-        <w:t>graphql</w:t>
-      </w:r>
-      <w:proofErr w:type="spellEnd"/>
-      <w:r>
-        <w:t>/API</w:t>
+        <w:t>./graphql/bin/www</w:t>
       </w:r>
       <w:r>
         <w:t xml:space="preserve"> </w:t>
@@ -454,117 +395,160 @@
         <w:sym w:font="Wingdings" w:char="F0E0"/>
       </w:r>
       <w:r>
-        <w:t xml:space="preserve"> how </w:t>
-      </w:r>
-      <w:proofErr w:type="spellStart"/>
-      <w:r>
-        <w:t>graphql</w:t>
-      </w:r>
-      <w:proofErr w:type="spellEnd"/>
-      <w:r>
-        <w:t xml:space="preserve"> will actually interact with social media platforms and get data</w:t>
-      </w:r>
-    </w:p>
-    <w:p>
-      <w:pPr>
-        <w:ind w:left="360"/>
-      </w:pPr>
-      <w:r>
-        <w:t>./</w:t>
-      </w:r>
-      <w:proofErr w:type="spellStart"/>
-      <w:r>
-        <w:t>graphql</w:t>
-      </w:r>
-      <w:proofErr w:type="spellEnd"/>
-      <w:r>
-        <w:t>/data/schema</w:t>
-      </w:r>
-      <w:r>
-        <w:t xml:space="preserve"> </w:t>
-      </w:r>
-      <w:r>
-        <w:sym w:font="Wingdings" w:char="F0E0"/>
-      </w:r>
-      <w:r>
-        <w:t xml:space="preserve"> </w:t>
-      </w:r>
-      <w:proofErr w:type="spellStart"/>
-      <w:r>
-        <w:t>graphql</w:t>
-      </w:r>
-      <w:proofErr w:type="spellEnd"/>
-      <w:r>
-        <w:t xml:space="preserve"> data schema</w:t>
-      </w:r>
-    </w:p>
-    <w:p>
-      <w:pPr>
-        <w:ind w:left="360"/>
-      </w:pPr>
-      <w:r>
-        <w:t>./</w:t>
-      </w:r>
-      <w:proofErr w:type="spellStart"/>
-      <w:r>
-        <w:t>graphql</w:t>
-      </w:r>
-      <w:proofErr w:type="spellEnd"/>
-      <w:r>
-        <w:t>/bin/www</w:t>
-      </w:r>
-      <w:r>
-        <w:t xml:space="preserve"> </w:t>
-      </w:r>
-      <w:r>
-        <w:sym w:font="Wingdings" w:char="F0E0"/>
-      </w:r>
-      <w:r>
-        <w:t xml:space="preserve"> invoke the </w:t>
-      </w:r>
-      <w:proofErr w:type="spellStart"/>
-      <w:r>
-        <w:t>graphql</w:t>
-      </w:r>
-      <w:proofErr w:type="spellEnd"/>
+        <w:t xml:space="preserve"> invoke the graphql</w:t>
+      </w:r>
       <w:r>
         <w:t xml:space="preserve"> server</w:t>
       </w:r>
     </w:p>
     <w:p>
       <w:pPr>
-        <w:rPr>
-          <w:sz w:val="28"/>
-        </w:rPr>
-      </w:pPr>
-    </w:p>
-    <w:p>
-      <w:pPr>
-        <w:spacing w:after="0" w:line="240" w:lineRule="auto"/>
-        <w:rPr>
-          <w:sz w:val="24"/>
-        </w:rPr>
-      </w:pPr>
-    </w:p>
-    <w:p>
-      <w:pPr>
-        <w:rPr>
-          <w:sz w:val="28"/>
-        </w:rPr>
-      </w:pPr>
-      <w:r>
         <w:rPr>
           <w:b/>
           <w:sz w:val="28"/>
         </w:rPr>
-        <w:t xml:space="preserve">Python and its dependency library </w:t>
+      </w:pPr>
+      <w:r>
+        <w:rPr>
+          <w:b/>
+          <w:sz w:val="28"/>
+        </w:rPr>
+        <w:lastRenderedPageBreak/>
+        <w:t>Bash script to install all the dependency libraries</w:t>
       </w:r>
     </w:p>
     <w:p>
       <w:pPr>
         <w:pStyle w:val="ListParagraph"/>
+        <w:numPr>
+          <w:ilvl w:val="0"/>
+          <w:numId w:val="6"/>
+        </w:numPr>
+      </w:pPr>
+      <w:r>
+        <w:t xml:space="preserve">Make sure you have a </w:t>
+      </w:r>
+      <w:r>
+        <w:rPr>
+          <w:b/>
+        </w:rPr>
+        <w:t>python3</w:t>
+      </w:r>
+      <w:r>
+        <w:t xml:space="preserve">, and it’s your default python. </w:t>
+      </w:r>
+    </w:p>
+    <w:p>
+      <w:pPr>
         <w:ind w:left="360"/>
       </w:pPr>
+      <w:r>
+        <w:t xml:space="preserve">Test it by type </w:t>
+      </w:r>
+      <w:r>
+        <w:t xml:space="preserve">$ </w:t>
+      </w:r>
+      <w:r>
+        <w:t>python –V</w:t>
+      </w:r>
+      <w:r>
+        <w:t xml:space="preserve"> anywhere in your command-line tool, see what version it is.</w:t>
+      </w:r>
+    </w:p>
+    <w:p>
+      <w:pPr>
+        <w:ind w:left="360"/>
+      </w:pPr>
+      <w:r>
+        <w:t xml:space="preserve">Linux comes with a default python 2.7, to overcome this, do: $ </w:t>
+      </w:r>
+      <w:r>
+        <w:rPr>
+          <w:highlight w:val="lightGray"/>
+        </w:rPr>
+        <w:t>alias python=python3</w:t>
+      </w:r>
+      <w:r>
+        <w:t xml:space="preserve"> in your command-line tool.</w:t>
+      </w:r>
+    </w:p>
+    <w:p>
+      <w:pPr>
+        <w:pStyle w:val="ListParagraph"/>
+        <w:numPr>
+          <w:ilvl w:val="0"/>
+          <w:numId w:val="6"/>
+        </w:numPr>
+      </w:pPr>
+      <w:r>
+        <w:t xml:space="preserve">Make sure you have a working version (&gt;v6) of NodeJS and its path is in your environment. </w:t>
+      </w:r>
+    </w:p>
+    <w:p>
+      <w:pPr>
+        <w:ind w:left="360"/>
+      </w:pPr>
+      <w:r>
+        <w:t xml:space="preserve">Test it by type $ </w:t>
+      </w:r>
+      <w:r>
+        <w:t>node --version</w:t>
+      </w:r>
+    </w:p>
+    <w:p>
+      <w:pPr>
+        <w:pStyle w:val="ListParagraph"/>
+        <w:numPr>
+          <w:ilvl w:val="0"/>
+          <w:numId w:val="6"/>
+        </w:numPr>
+      </w:pPr>
+      <w:r>
+        <w:t xml:space="preserve">Run the bash script in the root directory by typing $ </w:t>
+      </w:r>
+      <w:r>
+        <w:rPr>
+          <w:highlight w:val="lightGray"/>
+        </w:rPr>
+        <w:t>./install_libraries.sh</w:t>
+      </w:r>
+    </w:p>
+    <w:p>
+      <w:pPr>
+        <w:ind w:left="360"/>
+      </w:pPr>
+      <w:r>
+        <w:t>This bash script calls another python script “ntlk_download.py” to install the ntlk corpus</w:t>
+      </w:r>
+    </w:p>
+    <w:p>
+      <w:pPr>
+        <w:spacing w:after="0" w:line="240" w:lineRule="auto"/>
+        <w:rPr>
+          <w:sz w:val="24"/>
+        </w:rPr>
+      </w:pPr>
+    </w:p>
+    <w:p>
+      <w:pPr>
+        <w:rPr>
+          <w:sz w:val="28"/>
+        </w:rPr>
+      </w:pPr>
+      <w:r>
+        <w:rPr>
+          <w:b/>
+          <w:sz w:val="28"/>
+        </w:rPr>
+        <w:t xml:space="preserve">Manually install python and </w:t>
+      </w:r>
+      <w:r>
+        <w:rPr>
+          <w:b/>
+          <w:sz w:val="28"/>
+        </w:rPr>
+        <w:t xml:space="preserve">its dependency library </w:t>
+      </w:r>
     </w:p>
     <w:p>
       <w:pPr>
@@ -585,15 +569,8 @@
       <w:r>
         <w:t xml:space="preserve">$ </w:t>
       </w:r>
-      <w:proofErr w:type="spellStart"/>
-      <w:proofErr w:type="gramStart"/>
-      <w:r>
-        <w:t>sudo</w:t>
-      </w:r>
-      <w:proofErr w:type="spellEnd"/>
-      <w:proofErr w:type="gramEnd"/>
-      <w:r>
-        <w:t xml:space="preserve"> apt-get update</w:t>
+      <w:r>
+        <w:t>sudo apt-get update</w:t>
       </w:r>
     </w:p>
     <w:p>
@@ -601,17 +578,7 @@
         <w:ind w:left="360"/>
       </w:pPr>
       <w:r>
-        <w:t xml:space="preserve">$ </w:t>
-      </w:r>
-      <w:proofErr w:type="spellStart"/>
-      <w:proofErr w:type="gramStart"/>
-      <w:r>
-        <w:t>sudo</w:t>
-      </w:r>
-      <w:proofErr w:type="spellEnd"/>
-      <w:proofErr w:type="gramEnd"/>
-      <w:r>
-        <w:t xml:space="preserve"> apt-get install python3.6</w:t>
+        <w:t>$ sudo apt-get install python3.6</w:t>
       </w:r>
     </w:p>
     <w:p>
@@ -631,15 +598,39 @@
         <w:ind w:left="360"/>
       </w:pPr>
       <w:r>
-        <w:t xml:space="preserve">$ </w:t>
-      </w:r>
-      <w:proofErr w:type="gramStart"/>
-      <w:r>
-        <w:t>command</w:t>
-      </w:r>
-      <w:proofErr w:type="gramEnd"/>
-      <w:r>
-        <w:t xml:space="preserve"> -v pip3</w:t>
+        <w:t>$ command -v pip3</w:t>
+      </w:r>
+    </w:p>
+    <w:p>
+      <w:pPr>
+        <w:ind w:left="360"/>
+      </w:pPr>
+      <w:r>
+        <w:t>------------------------------------------------------------</w:t>
+      </w:r>
+    </w:p>
+    <w:p>
+      <w:pPr>
+        <w:ind w:left="360"/>
+      </w:pPr>
+      <w:r>
+        <w:t>If not installed, do:</w:t>
+      </w:r>
+    </w:p>
+    <w:p>
+      <w:pPr>
+        <w:ind w:left="360"/>
+      </w:pPr>
+      <w:r>
+        <w:t>$ sudo apt-get install python3-setuptools</w:t>
+      </w:r>
+    </w:p>
+    <w:p>
+      <w:pPr>
+        <w:ind w:left="360"/>
+      </w:pPr>
+      <w:r>
+        <w:t>$ sudo easy_install3 pip</w:t>
       </w:r>
     </w:p>
     <w:p>
@@ -649,34 +640,54 @@
           <w:ilvl w:val="0"/>
           <w:numId w:val="4"/>
         </w:numPr>
-      </w:pPr>
-      <w:r>
+        <w:rPr>
+          <w:strike/>
+        </w:rPr>
+      </w:pPr>
+      <w:r>
+        <w:rPr>
+          <w:strike/>
+        </w:rPr>
         <w:t xml:space="preserve">Add libraries via site-packages </w:t>
       </w:r>
     </w:p>
     <w:p>
       <w:pPr>
         <w:ind w:firstLine="360"/>
-      </w:pPr>
-      <w:r>
+        <w:rPr>
+          <w:strike/>
+        </w:rPr>
+      </w:pPr>
+      <w:r>
+        <w:rPr>
+          <w:strike/>
+        </w:rPr>
         <w:t>Site-packages.zip contains all the dependency libraries (including a few minor custom change)</w:t>
       </w:r>
     </w:p>
     <w:p>
       <w:pPr>
         <w:ind w:left="360"/>
-      </w:pPr>
-      <w:r>
+        <w:rPr>
+          <w:strike/>
+        </w:rPr>
+      </w:pPr>
+      <w:r>
+        <w:rPr>
+          <w:strike/>
+        </w:rPr>
         <w:t xml:space="preserve">Unzip site-package.zip, and merge it to python’s Lib/site-package directory. </w:t>
       </w:r>
       <w:r>
         <w:rPr>
+          <w:strike/>
           <w:highlight w:val="yellow"/>
         </w:rPr>
         <w:t>Usually this path depends on where you installed your python</w:t>
       </w:r>
       <w:r>
         <w:rPr>
+          <w:strike/>
           <w:highlight w:val="yellow"/>
         </w:rPr>
         <w:t>. Ask me if you cannot find it (cwang138@illinois.edu)</w:t>
@@ -689,27 +700,43 @@
           <w:ilvl w:val="0"/>
           <w:numId w:val="2"/>
         </w:numPr>
-      </w:pPr>
-      <w:r>
+        <w:rPr>
+          <w:strike/>
+        </w:rPr>
+      </w:pPr>
+      <w:r>
+        <w:rPr>
+          <w:strike/>
+        </w:rPr>
         <w:t xml:space="preserve">Alternatively, install libraries via pip: </w:t>
       </w:r>
     </w:p>
     <w:p>
       <w:pPr>
         <w:ind w:firstLine="360"/>
-      </w:pPr>
-      <w:r>
+        <w:rPr>
+          <w:strike/>
+        </w:rPr>
+      </w:pPr>
+      <w:r>
+        <w:rPr>
+          <w:strike/>
+        </w:rPr>
         <w:t>Install pip if it’s not installed:</w:t>
       </w:r>
     </w:p>
     <w:p>
       <w:pPr>
         <w:ind w:left="360"/>
+        <w:rPr>
+          <w:strike/>
+        </w:rPr>
       </w:pPr>
       <w:hyperlink r:id="rId7" w:history="1">
         <w:r>
           <w:rPr>
             <w:rStyle w:val="Hyperlink"/>
+            <w:strike/>
           </w:rPr>
           <w:t>https://pip.pypa.io/en/latest/installing/</w:t>
         </w:r>
@@ -718,17 +745,21 @@
     <w:p>
       <w:pPr>
         <w:ind w:left="360"/>
-      </w:pPr>
-      <w:proofErr w:type="gramStart"/>
-      <w:r>
-        <w:t>curl</w:t>
-      </w:r>
-      <w:proofErr w:type="gramEnd"/>
-      <w:r>
-        <w:t xml:space="preserve"> </w:t>
+        <w:rPr>
+          <w:strike/>
+        </w:rPr>
+      </w:pPr>
+      <w:r>
+        <w:rPr>
+          <w:strike/>
+        </w:rPr>
+        <w:t xml:space="preserve">curl </w:t>
       </w:r>
       <w:hyperlink r:id="rId8" w:history="1">
         <w:r>
+          <w:rPr>
+            <w:strike/>
+          </w:rPr>
           <w:t>https://bootstrap.pypa.io/get-pip.py -o get-pip.py</w:t>
         </w:r>
       </w:hyperlink>
@@ -736,14 +767,15 @@
     <w:p>
       <w:pPr>
         <w:ind w:left="360"/>
-      </w:pPr>
-      <w:proofErr w:type="gramStart"/>
-      <w:r>
-        <w:t>python</w:t>
-      </w:r>
-      <w:proofErr w:type="gramEnd"/>
-      <w:r>
-        <w:t xml:space="preserve"> get-pip.py</w:t>
+        <w:rPr>
+          <w:strike/>
+        </w:rPr>
+      </w:pPr>
+      <w:r>
+        <w:rPr>
+          <w:strike/>
+        </w:rPr>
+        <w:t>python get-pip.py</w:t>
       </w:r>
     </w:p>
     <w:p>
@@ -762,13 +794,9 @@
       <w:pPr>
         <w:ind w:left="360"/>
       </w:pPr>
-      <w:proofErr w:type="gramStart"/>
-      <w:r>
-        <w:t>pip3</w:t>
-      </w:r>
-      <w:proofErr w:type="gramEnd"/>
-      <w:r>
-        <w:t xml:space="preserve"> install </w:t>
+      <w:r>
+        <w:lastRenderedPageBreak/>
+        <w:t xml:space="preserve">pip3 install </w:t>
       </w:r>
       <w:r>
         <w:t>sklearn</w:t>
@@ -778,31 +806,16 @@
       <w:pPr>
         <w:ind w:left="360"/>
       </w:pPr>
-      <w:proofErr w:type="gramStart"/>
-      <w:r>
-        <w:t>pip3</w:t>
-      </w:r>
-      <w:proofErr w:type="gramEnd"/>
-      <w:r>
-        <w:t xml:space="preserve"> install </w:t>
-      </w:r>
-      <w:proofErr w:type="spellStart"/>
-      <w:r>
-        <w:t>pyLDAvis</w:t>
-      </w:r>
-      <w:proofErr w:type="spellEnd"/>
+      <w:r>
+        <w:t>pip3 install pyLDAvis</w:t>
+      </w:r>
     </w:p>
     <w:p>
       <w:pPr>
         <w:ind w:left="360"/>
       </w:pPr>
-      <w:proofErr w:type="gramStart"/>
-      <w:r>
-        <w:t>pip3</w:t>
-      </w:r>
-      <w:proofErr w:type="gramEnd"/>
-      <w:r>
-        <w:t xml:space="preserve"> install …</w:t>
+      <w:r>
+        <w:t>pip3 install …</w:t>
       </w:r>
     </w:p>
     <w:p>
@@ -899,29 +912,11 @@
             <w:r>
               <w:t xml:space="preserve">pip3 install </w:t>
             </w:r>
-            <w:proofErr w:type="spellStart"/>
             <w:r>
               <w:t>numpy</w:t>
             </w:r>
-            <w:proofErr w:type="spellEnd"/>
-            <w:r>
-              <w:t xml:space="preserve"> </w:t>
-            </w:r>
-            <w:proofErr w:type="spellStart"/>
-            <w:r>
-              <w:t>scipy</w:t>
-            </w:r>
-            <w:proofErr w:type="spellEnd"/>
-            <w:r>
-              <w:t xml:space="preserve"> </w:t>
-            </w:r>
-            <w:proofErr w:type="spellStart"/>
-            <w:r>
-              <w:t>matplotlib</w:t>
-            </w:r>
-            <w:proofErr w:type="spellEnd"/>
-            <w:r>
-              <w:t xml:space="preserve"> pandas</w:t>
+            <w:r>
+              <w:t xml:space="preserve"> scipy matplotlib pandas</w:t>
             </w:r>
           </w:p>
         </w:tc>
@@ -933,13 +928,8 @@
             <w:pPr>
               <w:spacing w:before="120" w:after="120"/>
             </w:pPr>
-            <w:proofErr w:type="spellStart"/>
-            <w:r>
-              <w:t>Scipy</w:t>
-            </w:r>
-            <w:proofErr w:type="spellEnd"/>
-            <w:r>
-              <w:t xml:space="preserve"> stack for data science</w:t>
+            <w:r>
+              <w:t>Scipy stack for data science</w:t>
             </w:r>
           </w:p>
         </w:tc>
@@ -977,13 +967,8 @@
               <w:t>3</w:t>
             </w:r>
             <w:r>
-              <w:t xml:space="preserve"> install </w:t>
-            </w:r>
-            <w:proofErr w:type="spellStart"/>
-            <w:r>
-              <w:t>pyldavis</w:t>
-            </w:r>
-            <w:proofErr w:type="spellEnd"/>
+              <w:t xml:space="preserve"> install pyldavis</w:t>
+            </w:r>
             <w:r>
               <w:t xml:space="preserve"> (disabled temporarily)</w:t>
             </w:r>
@@ -1080,11 +1065,9 @@
             <w:r>
               <w:t xml:space="preserve">pip3 install </w:t>
             </w:r>
-            <w:proofErr w:type="spellStart"/>
             <w:r>
               <w:t>plotly</w:t>
             </w:r>
-            <w:proofErr w:type="spellEnd"/>
             <w:r>
               <w:t xml:space="preserve"> </w:t>
             </w:r>
@@ -1127,14 +1110,8 @@
               <w:spacing w:before="120" w:after="120"/>
             </w:pPr>
             <w:r>
-              <w:lastRenderedPageBreak/>
-              <w:t>pip3 install python-</w:t>
-            </w:r>
-            <w:proofErr w:type="spellStart"/>
-            <w:r>
-              <w:t>dotenv</w:t>
-            </w:r>
-            <w:proofErr w:type="spellEnd"/>
+              <w:t>pip3 install python-dotenv</w:t>
+            </w:r>
           </w:p>
         </w:tc>
         <w:tc>
@@ -1146,13 +1123,8 @@
               <w:spacing w:before="120" w:after="120"/>
             </w:pPr>
             <w:r>
-              <w:t>Read environment variables from .</w:t>
-            </w:r>
-            <w:proofErr w:type="spellStart"/>
-            <w:r>
-              <w:t>env</w:t>
-            </w:r>
-            <w:proofErr w:type="spellEnd"/>
+              <w:t>Read environment variables from .env</w:t>
+            </w:r>
           </w:p>
         </w:tc>
         <w:tc>
@@ -1194,13 +1166,8 @@
             <w:pPr>
               <w:spacing w:before="120" w:after="120"/>
             </w:pPr>
-            <w:proofErr w:type="spellStart"/>
-            <w:r>
-              <w:t>Beatifulsoup</w:t>
-            </w:r>
-            <w:proofErr w:type="spellEnd"/>
-            <w:r>
-              <w:t xml:space="preserve"> is for parsing html</w:t>
+            <w:r>
+              <w:t>Beatifulsoup is for parsing html</w:t>
             </w:r>
           </w:p>
         </w:tc>
@@ -1231,33 +1198,15 @@
               <w:t>p</w:t>
             </w:r>
             <w:r>
-              <w:t xml:space="preserve">ip3 install </w:t>
-            </w:r>
-            <w:proofErr w:type="spellStart"/>
-            <w:r>
-              <w:t>nltk</w:t>
-            </w:r>
-            <w:proofErr w:type="spellEnd"/>
-          </w:p>
-          <w:p>
-            <w:pPr>
-              <w:spacing w:before="120" w:after="120"/>
-            </w:pPr>
-            <w:proofErr w:type="gramStart"/>
-            <w:r>
-              <w:t>python</w:t>
-            </w:r>
-            <w:proofErr w:type="gramEnd"/>
-            <w:r>
-              <w:t xml:space="preserve"> -m </w:t>
-            </w:r>
-            <w:proofErr w:type="spellStart"/>
-            <w:r>
-              <w:t>nltk.downloader</w:t>
-            </w:r>
-            <w:proofErr w:type="spellEnd"/>
-            <w:r>
-              <w:t xml:space="preserve"> all.</w:t>
+              <w:t>ip3 install nltk</w:t>
+            </w:r>
+          </w:p>
+          <w:p>
+            <w:pPr>
+              <w:spacing w:before="120" w:after="120"/>
+            </w:pPr>
+            <w:r>
+              <w:t>python -m nltk.downloader all.</w:t>
             </w:r>
           </w:p>
         </w:tc>
@@ -1304,8 +1253,6 @@
             <w:r>
               <w:t>(disabled temporarily)</w:t>
             </w:r>
-            <w:bookmarkStart w:id="0" w:name="_GoBack"/>
-            <w:bookmarkEnd w:id="0"/>
           </w:p>
           <w:p>
             <w:pPr>
@@ -1318,44 +1265,8 @@
               <w:rPr>
                 <w:highlight w:val="lightGray"/>
               </w:rPr>
-              <w:t xml:space="preserve">pip3 install </w:t>
-            </w:r>
-            <w:proofErr w:type="spellStart"/>
-            <w:r>
-              <w:rPr>
-                <w:highlight w:val="lightGray"/>
-              </w:rPr>
-              <w:t>git+https</w:t>
-            </w:r>
-            <w:proofErr w:type="spellEnd"/>
-            <w:r>
-              <w:rPr>
-                <w:highlight w:val="lightGray"/>
-              </w:rPr>
-              <w:t>://github.com/</w:t>
-            </w:r>
-            <w:proofErr w:type="spellStart"/>
-            <w:r>
-              <w:rPr>
-                <w:highlight w:val="lightGray"/>
-              </w:rPr>
-              <w:t>erikavaris</w:t>
-            </w:r>
-            <w:proofErr w:type="spellEnd"/>
-            <w:r>
-              <w:rPr>
-                <w:highlight w:val="lightGray"/>
-              </w:rPr>
-              <w:t>/</w:t>
-            </w:r>
-            <w:proofErr w:type="spellStart"/>
-            <w:r>
-              <w:rPr>
-                <w:highlight w:val="lightGray"/>
-              </w:rPr>
-              <w:t>tokenizer.git</w:t>
-            </w:r>
-            <w:proofErr w:type="spellEnd"/>
+              <w:t>pip3 install git+https://github.com/erikavaris/tokenizer.git</w:t>
+            </w:r>
           </w:p>
         </w:tc>
         <w:tc>
@@ -1406,13 +1317,8 @@
               <w:spacing w:before="120" w:after="120"/>
             </w:pPr>
             <w:r>
-              <w:t xml:space="preserve">Pip3 install </w:t>
-            </w:r>
-            <w:proofErr w:type="spellStart"/>
-            <w:r>
-              <w:t>twython</w:t>
-            </w:r>
-            <w:proofErr w:type="spellEnd"/>
+              <w:t>Pip3 install twython</w:t>
+            </w:r>
           </w:p>
         </w:tc>
         <w:tc>
@@ -1452,13 +1358,8 @@
               <w:spacing w:before="120" w:after="120"/>
             </w:pPr>
             <w:r>
-              <w:t xml:space="preserve">Pip3 install </w:t>
-            </w:r>
-            <w:proofErr w:type="spellStart"/>
-            <w:r>
-              <w:t>networkx</w:t>
-            </w:r>
-            <w:proofErr w:type="spellEnd"/>
+              <w:t>Pip3 install networkx</w:t>
+            </w:r>
           </w:p>
         </w:tc>
         <w:tc>
@@ -1502,23 +1403,37 @@
           <w:b/>
           <w:sz w:val="28"/>
         </w:rPr>
-        <w:t>Analytics APP (</w:t>
-      </w:r>
-      <w:proofErr w:type="spellStart"/>
+        <w:t xml:space="preserve">Manually </w:t>
+      </w:r>
       <w:r>
         <w:rPr>
           <w:b/>
           <w:sz w:val="28"/>
         </w:rPr>
-        <w:t>NodeJS</w:t>
-      </w:r>
-      <w:proofErr w:type="spellEnd"/>
+        <w:t xml:space="preserve">install NodeJs and </w:t>
+      </w:r>
       <w:r>
         <w:rPr>
           <w:b/>
           <w:sz w:val="28"/>
         </w:rPr>
-        <w:t xml:space="preserve"> server 1)</w:t>
+        <w:t xml:space="preserve">Analytics </w:t>
+      </w:r>
+      <w:r>
+        <w:rPr>
+          <w:b/>
+          <w:sz w:val="28"/>
+        </w:rPr>
+        <w:t>app libaries</w:t>
+      </w:r>
+      <w:bookmarkStart w:id="0" w:name="_GoBack"/>
+      <w:bookmarkEnd w:id="0"/>
+      <w:r>
+        <w:rPr>
+          <w:b/>
+          <w:sz w:val="28"/>
+        </w:rPr>
+        <w:t xml:space="preserve"> (NodeJS server 1)</w:t>
       </w:r>
     </w:p>
     <w:p>
@@ -1530,23 +1445,7 @@
         </w:numPr>
       </w:pPr>
       <w:r>
-        <w:t xml:space="preserve">Install </w:t>
-      </w:r>
-      <w:proofErr w:type="spellStart"/>
-      <w:r>
-        <w:t>nodejs</w:t>
-      </w:r>
-      <w:proofErr w:type="spellEnd"/>
-      <w:r>
-        <w:t xml:space="preserve"> and </w:t>
-      </w:r>
-      <w:proofErr w:type="spellStart"/>
-      <w:r>
-        <w:t>npm</w:t>
-      </w:r>
-      <w:proofErr w:type="spellEnd"/>
-      <w:r>
-        <w:t xml:space="preserve"> (package manager)</w:t>
+        <w:t>Install nodejs and npm (package manager)</w:t>
       </w:r>
     </w:p>
     <w:p>
@@ -1556,21 +1455,9 @@
       <w:r>
         <w:t xml:space="preserve">$ </w:t>
       </w:r>
-      <w:proofErr w:type="spellStart"/>
-      <w:proofErr w:type="gramStart"/>
-      <w:r>
-        <w:t>sudo</w:t>
-      </w:r>
-      <w:proofErr w:type="spellEnd"/>
-      <w:proofErr w:type="gramEnd"/>
-      <w:r>
-        <w:t> apt-get install </w:t>
-      </w:r>
-      <w:proofErr w:type="spellStart"/>
-      <w:r>
-        <w:t>nodejs</w:t>
-      </w:r>
-      <w:proofErr w:type="spellEnd"/>
+      <w:r>
+        <w:t>sudo apt-get install nodejs</w:t>
+      </w:r>
     </w:p>
     <w:p>
       <w:pPr>
@@ -1579,36 +1466,16 @@
       <w:r>
         <w:t xml:space="preserve">$ </w:t>
       </w:r>
-      <w:proofErr w:type="spellStart"/>
-      <w:proofErr w:type="gramStart"/>
-      <w:r>
-        <w:t>sudo</w:t>
-      </w:r>
-      <w:proofErr w:type="spellEnd"/>
-      <w:proofErr w:type="gramEnd"/>
-      <w:r>
-        <w:t> apt-get install </w:t>
-      </w:r>
-      <w:proofErr w:type="spellStart"/>
-      <w:r>
-        <w:t>npm</w:t>
-      </w:r>
-      <w:proofErr w:type="spellEnd"/>
+      <w:r>
+        <w:t>sudo apt-get install npm</w:t>
+      </w:r>
     </w:p>
     <w:p>
       <w:pPr>
         <w:ind w:left="360"/>
       </w:pPr>
       <w:r>
-        <w:t>$ </w:t>
-      </w:r>
-      <w:proofErr w:type="gramStart"/>
-      <w:r>
-        <w:t>node</w:t>
-      </w:r>
-      <w:proofErr w:type="gramEnd"/>
-      <w:r>
-        <w:t> </w:t>
+        <w:t>$ node </w:t>
       </w:r>
       <w:r>
         <w:t>-</w:t>
@@ -1622,17 +1489,7 @@
         <w:ind w:left="360"/>
       </w:pPr>
       <w:r>
-        <w:t>$ </w:t>
-      </w:r>
-      <w:proofErr w:type="spellStart"/>
-      <w:proofErr w:type="gramStart"/>
-      <w:r>
-        <w:t>npm</w:t>
-      </w:r>
-      <w:proofErr w:type="spellEnd"/>
-      <w:proofErr w:type="gramEnd"/>
-      <w:r>
-        <w:t> </w:t>
+        <w:t>$ npm </w:t>
       </w:r>
       <w:r>
         <w:t>–</w:t>
@@ -1649,34 +1506,16 @@
           <w:numId w:val="2"/>
         </w:numPr>
       </w:pPr>
-      <w:proofErr w:type="spellStart"/>
-      <w:r>
-        <w:t>package.json</w:t>
-      </w:r>
-      <w:proofErr w:type="spellEnd"/>
-      <w:r>
-        <w:t xml:space="preserve"> in the root directory is the dependencies for analytics app</w:t>
+      <w:r>
+        <w:t>package.json in the root directory is the dependencies for analytics app</w:t>
       </w:r>
     </w:p>
     <w:p>
       <w:pPr>
         <w:ind w:firstLine="360"/>
       </w:pPr>
-      <w:proofErr w:type="gramStart"/>
-      <w:r>
-        <w:t>under</w:t>
-      </w:r>
-      <w:proofErr w:type="gramEnd"/>
-      <w:r>
-        <w:t xml:space="preserve"> root directory, $ </w:t>
-      </w:r>
-      <w:proofErr w:type="spellStart"/>
-      <w:r>
-        <w:t>npm</w:t>
-      </w:r>
-      <w:proofErr w:type="spellEnd"/>
-      <w:r>
-        <w:t xml:space="preserve"> install </w:t>
+      <w:r>
+        <w:t xml:space="preserve">under root directory, $ npm install </w:t>
       </w:r>
     </w:p>
     <w:p>
@@ -1688,6 +1527,7 @@
         </w:numPr>
       </w:pPr>
       <w:r>
+        <w:lastRenderedPageBreak/>
         <w:t>list of dependencies and its details</w:t>
       </w:r>
     </w:p>
@@ -1750,32 +1590,22 @@
             <w:pPr>
               <w:spacing w:before="120" w:after="120"/>
             </w:pPr>
-            <w:proofErr w:type="spellStart"/>
-            <w:r>
-              <w:t>adm</w:t>
-            </w:r>
-            <w:proofErr w:type="spellEnd"/>
-            <w:r>
-              <w:t>-zip</w:t>
-            </w:r>
-          </w:p>
-        </w:tc>
-        <w:tc>
-          <w:tcPr>
-            <w:tcW w:w="6840" w:type="dxa"/>
-          </w:tcPr>
-          <w:p>
-            <w:pPr>
-              <w:spacing w:before="120" w:after="120"/>
-            </w:pPr>
-            <w:r>
-              <w:t xml:space="preserve">ADM-ZIP is a pure JavaScript implementation for zip data compression for </w:t>
-            </w:r>
-            <w:proofErr w:type="spellStart"/>
-            <w:r>
-              <w:t>NodeJS</w:t>
-            </w:r>
-            <w:proofErr w:type="spellEnd"/>
+            <w:r>
+              <w:t>adm-zip</w:t>
+            </w:r>
+          </w:p>
+        </w:tc>
+        <w:tc>
+          <w:tcPr>
+            <w:tcW w:w="6840" w:type="dxa"/>
+          </w:tcPr>
+          <w:p>
+            <w:pPr>
+              <w:spacing w:before="120" w:after="120"/>
+            </w:pPr>
+            <w:r>
+              <w:t>ADM-ZIP is a pure JavaScript implementation for zip data compression for NodeJS</w:t>
+            </w:r>
           </w:p>
         </w:tc>
       </w:tr>
@@ -1802,15 +1632,7 @@
               <w:spacing w:before="120" w:after="120"/>
             </w:pPr>
             <w:r>
-              <w:t xml:space="preserve">Parse incoming request bodies in a middleware before your handlers, available under the </w:t>
-            </w:r>
-            <w:proofErr w:type="spellStart"/>
-            <w:r>
-              <w:t>req.body</w:t>
-            </w:r>
-            <w:proofErr w:type="spellEnd"/>
-            <w:r>
-              <w:t xml:space="preserve"> property.</w:t>
+              <w:t>Parse incoming request bodies in a middleware before your handlers, available under the req.body property.</w:t>
             </w:r>
           </w:p>
         </w:tc>
@@ -1838,15 +1660,7 @@
               <w:spacing w:before="120" w:after="120"/>
             </w:pPr>
             <w:r>
-              <w:t xml:space="preserve">Parse Cookie header and populate </w:t>
-            </w:r>
-            <w:proofErr w:type="spellStart"/>
-            <w:r>
-              <w:t>req.cookies</w:t>
-            </w:r>
-            <w:proofErr w:type="spellEnd"/>
-            <w:r>
-              <w:t xml:space="preserve"> with an object keyed by the cookie names.</w:t>
+              <w:t>Parse Cookie header and populate req.cookies with an object keyed by the cookie names.</w:t>
             </w:r>
           </w:p>
         </w:tc>
@@ -1877,15 +1691,7 @@
               <w:t>Pars</w:t>
             </w:r>
             <w:r>
-              <w:t xml:space="preserve">e and </w:t>
-            </w:r>
-            <w:proofErr w:type="spellStart"/>
-            <w:r>
-              <w:t>Stringify</w:t>
-            </w:r>
-            <w:proofErr w:type="spellEnd"/>
-            <w:r>
-              <w:t xml:space="preserve"> for CSV strings in the same fashion as JSON parser</w:t>
+              <w:t>e and Stringify for CSV strings in the same fashion as JSON parser</w:t>
             </w:r>
           </w:p>
         </w:tc>
@@ -1927,53 +1733,21 @@
             <w:pPr>
               <w:spacing w:before="120" w:after="120"/>
             </w:pPr>
-            <w:proofErr w:type="spellStart"/>
-            <w:r>
-              <w:lastRenderedPageBreak/>
+            <w:r>
               <w:t>dotenv</w:t>
             </w:r>
-            <w:proofErr w:type="spellEnd"/>
-          </w:p>
-        </w:tc>
-        <w:tc>
-          <w:tcPr>
-            <w:tcW w:w="6840" w:type="dxa"/>
-          </w:tcPr>
-          <w:p>
-            <w:pPr>
-              <w:spacing w:before="120" w:after="120"/>
-            </w:pPr>
-            <w:proofErr w:type="spellStart"/>
-            <w:r>
-              <w:t>Dotenv</w:t>
-            </w:r>
-            <w:proofErr w:type="spellEnd"/>
-            <w:r>
-              <w:t xml:space="preserve"> is a zero-dependency module that loads environment variables from </w:t>
-            </w:r>
-            <w:proofErr w:type="gramStart"/>
-            <w:r>
-              <w:t>a</w:t>
-            </w:r>
-            <w:proofErr w:type="gramEnd"/>
-            <w:r>
-              <w:t xml:space="preserve"> .</w:t>
-            </w:r>
-            <w:proofErr w:type="spellStart"/>
-            <w:r>
-              <w:t>env</w:t>
-            </w:r>
-            <w:proofErr w:type="spellEnd"/>
-            <w:r>
-              <w:t xml:space="preserve"> file into </w:t>
-            </w:r>
-            <w:proofErr w:type="spellStart"/>
-            <w:r>
-              <w:t>process.env</w:t>
-            </w:r>
-            <w:proofErr w:type="spellEnd"/>
-            <w:r>
-              <w:t>.</w:t>
+          </w:p>
+        </w:tc>
+        <w:tc>
+          <w:tcPr>
+            <w:tcW w:w="6840" w:type="dxa"/>
+          </w:tcPr>
+          <w:p>
+            <w:pPr>
+              <w:spacing w:before="120" w:after="120"/>
+            </w:pPr>
+            <w:r>
+              <w:t>Dotenv is a zero-dependency module that loads environment variables from a .env file into process.env.</w:t>
             </w:r>
           </w:p>
         </w:tc>
@@ -2001,15 +1775,7 @@
               <w:spacing w:before="120" w:after="120"/>
             </w:pPr>
             <w:r>
-              <w:t xml:space="preserve">Fast, </w:t>
-            </w:r>
-            <w:proofErr w:type="spellStart"/>
-            <w:r>
-              <w:t>unopinionated</w:t>
-            </w:r>
-            <w:proofErr w:type="spellEnd"/>
-            <w:r>
-              <w:t>, minimalist web framework for node.</w:t>
+              <w:t>Fast, unopinionated, minimalist web framework for node.</w:t>
             </w:r>
           </w:p>
         </w:tc>
@@ -2073,69 +1839,52 @@
               </w:tabs>
               <w:spacing w:before="120" w:after="120"/>
             </w:pPr>
-            <w:proofErr w:type="spellStart"/>
-            <w:r>
-              <w:t>Nodejs’s</w:t>
-            </w:r>
-            <w:proofErr w:type="spellEnd"/>
-            <w:r>
-              <w:t xml:space="preserve"> filesystem</w:t>
-            </w:r>
-          </w:p>
-        </w:tc>
-      </w:tr>
-      <w:tr>
-        <w:tc>
-          <w:tcPr>
-            <w:tcW w:w="2605" w:type="dxa"/>
-          </w:tcPr>
-          <w:p>
-            <w:pPr>
-              <w:spacing w:before="120" w:after="120"/>
-            </w:pPr>
-            <w:proofErr w:type="spellStart"/>
+            <w:r>
+              <w:t>Nodejs’s filesystem</w:t>
+            </w:r>
+          </w:p>
+        </w:tc>
+      </w:tr>
+      <w:tr>
+        <w:tc>
+          <w:tcPr>
+            <w:tcW w:w="2605" w:type="dxa"/>
+          </w:tcPr>
+          <w:p>
+            <w:pPr>
+              <w:spacing w:before="120" w:after="120"/>
+            </w:pPr>
             <w:r>
               <w:t>jsonexport</w:t>
             </w:r>
-            <w:proofErr w:type="spellEnd"/>
-          </w:p>
-        </w:tc>
-        <w:tc>
-          <w:tcPr>
-            <w:tcW w:w="6840" w:type="dxa"/>
-          </w:tcPr>
-          <w:p>
-            <w:pPr>
-              <w:spacing w:before="120" w:after="120"/>
-            </w:pPr>
-            <w:r>
-              <w:t xml:space="preserve">This module makes easy to convert JSON to CSV and </w:t>
-            </w:r>
-            <w:proofErr w:type="gramStart"/>
-            <w:r>
-              <w:t>its</w:t>
-            </w:r>
-            <w:proofErr w:type="gramEnd"/>
-            <w:r>
-              <w:t xml:space="preserve"> very customizable.</w:t>
-            </w:r>
-          </w:p>
-        </w:tc>
-      </w:tr>
-      <w:tr>
-        <w:tc>
-          <w:tcPr>
-            <w:tcW w:w="2605" w:type="dxa"/>
-          </w:tcPr>
-          <w:p>
-            <w:pPr>
-              <w:spacing w:before="120" w:after="120"/>
-            </w:pPr>
-            <w:proofErr w:type="spellStart"/>
+          </w:p>
+        </w:tc>
+        <w:tc>
+          <w:tcPr>
+            <w:tcW w:w="6840" w:type="dxa"/>
+          </w:tcPr>
+          <w:p>
+            <w:pPr>
+              <w:spacing w:before="120" w:after="120"/>
+            </w:pPr>
+            <w:r>
+              <w:t>This module makes easy to convert JSON to CSV and its very customizable.</w:t>
+            </w:r>
+          </w:p>
+        </w:tc>
+      </w:tr>
+      <w:tr>
+        <w:tc>
+          <w:tcPr>
+            <w:tcW w:w="2605" w:type="dxa"/>
+          </w:tcPr>
+          <w:p>
+            <w:pPr>
+              <w:spacing w:before="120" w:after="120"/>
+            </w:pPr>
             <w:r>
               <w:t>morgan</w:t>
             </w:r>
-            <w:proofErr w:type="spellEnd"/>
           </w:p>
         </w:tc>
         <w:tc>
@@ -2175,33 +1924,23 @@
               <w:spacing w:before="120" w:after="120"/>
             </w:pPr>
             <w:r>
-              <w:t xml:space="preserve">A light-weight module that brings </w:t>
-            </w:r>
-            <w:proofErr w:type="spellStart"/>
-            <w:r>
-              <w:t>window.fetch</w:t>
-            </w:r>
-            <w:proofErr w:type="spellEnd"/>
-            <w:r>
-              <w:t xml:space="preserve"> to Node.js</w:t>
-            </w:r>
-          </w:p>
-        </w:tc>
-      </w:tr>
-      <w:tr>
-        <w:tc>
-          <w:tcPr>
-            <w:tcW w:w="2605" w:type="dxa"/>
-          </w:tcPr>
-          <w:p>
-            <w:pPr>
-              <w:spacing w:before="120" w:after="120"/>
-            </w:pPr>
-            <w:proofErr w:type="spellStart"/>
+              <w:t>A light-weight module that brings window.fetch to Node.js</w:t>
+            </w:r>
+          </w:p>
+        </w:tc>
+      </w:tr>
+      <w:tr>
+        <w:tc>
+          <w:tcPr>
+            <w:tcW w:w="2605" w:type="dxa"/>
+          </w:tcPr>
+          <w:p>
+            <w:pPr>
+              <w:spacing w:before="120" w:after="120"/>
+            </w:pPr>
             <w:r>
               <w:t>nodemailer</w:t>
             </w:r>
-            <w:proofErr w:type="spellEnd"/>
           </w:p>
         </w:tc>
         <w:tc>
@@ -2227,11 +1966,9 @@
             <w:pPr>
               <w:spacing w:before="120" w:after="120"/>
             </w:pPr>
-            <w:proofErr w:type="spellStart"/>
             <w:r>
               <w:t>nodemon</w:t>
             </w:r>
-            <w:proofErr w:type="spellEnd"/>
           </w:p>
         </w:tc>
         <w:tc>
@@ -2257,37 +1994,22 @@
             <w:pPr>
               <w:spacing w:before="120" w:after="120"/>
             </w:pPr>
-            <w:proofErr w:type="spellStart"/>
             <w:r>
               <w:t>oauth</w:t>
             </w:r>
-            <w:proofErr w:type="spellEnd"/>
-          </w:p>
-        </w:tc>
-        <w:tc>
-          <w:tcPr>
-            <w:tcW w:w="6840" w:type="dxa"/>
-          </w:tcPr>
-          <w:p>
-            <w:pPr>
-              <w:spacing w:before="120" w:after="120"/>
-            </w:pPr>
-            <w:r>
-              <w:t xml:space="preserve">A simple </w:t>
-            </w:r>
-            <w:proofErr w:type="spellStart"/>
-            <w:r>
-              <w:t>oauth</w:t>
-            </w:r>
-            <w:proofErr w:type="spellEnd"/>
-            <w:r>
-              <w:t xml:space="preserve"> API for </w:t>
-            </w:r>
-            <w:proofErr w:type="gramStart"/>
-            <w:r>
-              <w:t>node.js .</w:t>
-            </w:r>
-            <w:proofErr w:type="gramEnd"/>
+          </w:p>
+        </w:tc>
+        <w:tc>
+          <w:tcPr>
+            <w:tcW w:w="6840" w:type="dxa"/>
+          </w:tcPr>
+          <w:p>
+            <w:pPr>
+              <w:spacing w:before="120" w:after="120"/>
+            </w:pPr>
+            <w:r>
+              <w:t>A simple oauth API for node.js .</w:t>
+            </w:r>
           </w:p>
         </w:tc>
       </w:tr>
@@ -2313,13 +2035,8 @@
             <w:pPr>
               <w:spacing w:before="120" w:after="120"/>
             </w:pPr>
-            <w:proofErr w:type="spellStart"/>
-            <w:r>
-              <w:t>Nodejs’s</w:t>
-            </w:r>
-            <w:proofErr w:type="spellEnd"/>
-            <w:r>
-              <w:t xml:space="preserve"> path system</w:t>
+            <w:r>
+              <w:t>Nodejs’s path system</w:t>
             </w:r>
           </w:p>
         </w:tc>
@@ -2347,15 +2064,7 @@
               <w:spacing w:before="120" w:after="120"/>
             </w:pPr>
             <w:r>
-              <w:t xml:space="preserve">Pug is a high performance template engine heavily influenced by </w:t>
-            </w:r>
-            <w:proofErr w:type="spellStart"/>
-            <w:r>
-              <w:t>Haml</w:t>
-            </w:r>
-            <w:proofErr w:type="spellEnd"/>
-            <w:r>
-              <w:t xml:space="preserve"> and implemented with JavaScript for Node.js and browsers.</w:t>
+              <w:t>Pug is a high performance template engine heavily influenced by Haml and implemented with JavaScript for Node.js and browsers.</w:t>
             </w:r>
           </w:p>
         </w:tc>
@@ -2398,6 +2107,7 @@
               <w:spacing w:before="120" w:after="120"/>
             </w:pPr>
             <w:r>
+              <w:lastRenderedPageBreak/>
               <w:t>serve-favicon</w:t>
             </w:r>
           </w:p>
@@ -2437,23 +2147,7 @@
           <w:b/>
           <w:sz w:val="28"/>
         </w:rPr>
-        <w:t xml:space="preserve"> (</w:t>
-      </w:r>
-      <w:proofErr w:type="spellStart"/>
-      <w:r>
-        <w:rPr>
-          <w:b/>
-          <w:sz w:val="28"/>
-        </w:rPr>
-        <w:t>NodeJS</w:t>
-      </w:r>
-      <w:proofErr w:type="spellEnd"/>
-      <w:r>
-        <w:rPr>
-          <w:b/>
-          <w:sz w:val="28"/>
-        </w:rPr>
-        <w:t xml:space="preserve"> server </w:t>
+        <w:t xml:space="preserve"> (NodeJS server </w:t>
       </w:r>
       <w:r>
         <w:rPr>
@@ -2479,23 +2173,7 @@
         </w:numPr>
       </w:pPr>
       <w:r>
-        <w:t xml:space="preserve">Install </w:t>
-      </w:r>
-      <w:proofErr w:type="spellStart"/>
-      <w:r>
-        <w:t>nodejs</w:t>
-      </w:r>
-      <w:proofErr w:type="spellEnd"/>
-      <w:r>
-        <w:t xml:space="preserve"> and </w:t>
-      </w:r>
-      <w:proofErr w:type="spellStart"/>
-      <w:r>
-        <w:t>npm</w:t>
-      </w:r>
-      <w:proofErr w:type="spellEnd"/>
-      <w:r>
-        <w:t xml:space="preserve"> (package manager)</w:t>
+        <w:t>Install nodejs and npm (package manager)</w:t>
       </w:r>
     </w:p>
     <w:p>
@@ -2514,13 +2192,8 @@
           <w:numId w:val="2"/>
         </w:numPr>
       </w:pPr>
-      <w:proofErr w:type="spellStart"/>
-      <w:r>
-        <w:t>package.json</w:t>
-      </w:r>
-      <w:proofErr w:type="spellEnd"/>
-      <w:r>
-        <w:t xml:space="preserve"> in </w:t>
+      <w:r>
+        <w:t xml:space="preserve">package.json in </w:t>
       </w:r>
       <w:r>
         <w:t>the</w:t>
@@ -2535,56 +2208,36 @@
         <w:t>.</w:t>
       </w:r>
       <w:r>
-        <w:t>/</w:t>
-      </w:r>
-      <w:proofErr w:type="spellStart"/>
+        <w:t>/graphql</w:t>
+      </w:r>
+      <w:r>
+        <w:t>”</w:t>
+      </w:r>
+      <w:r>
+        <w:t xml:space="preserve"> directory is the dependencies for </w:t>
+      </w:r>
+      <w:r>
+        <w:t>the data server</w:t>
+      </w:r>
+    </w:p>
+    <w:p>
+      <w:pPr>
+        <w:ind w:firstLine="360"/>
+      </w:pPr>
+      <w:r>
+        <w:t xml:space="preserve">cd into </w:t>
+      </w:r>
+      <w:r>
+        <w:t>“</w:t>
+      </w:r>
       <w:r>
         <w:t>graphql</w:t>
       </w:r>
-      <w:proofErr w:type="spellEnd"/>
       <w:r>
         <w:t>”</w:t>
       </w:r>
       <w:r>
-        <w:t xml:space="preserve"> directory is the dependencies for </w:t>
-      </w:r>
-      <w:r>
-        <w:t>the data server</w:t>
-      </w:r>
-    </w:p>
-    <w:p>
-      <w:pPr>
-        <w:ind w:firstLine="360"/>
-      </w:pPr>
-      <w:proofErr w:type="gramStart"/>
-      <w:r>
-        <w:t>cd</w:t>
-      </w:r>
-      <w:proofErr w:type="gramEnd"/>
-      <w:r>
-        <w:t xml:space="preserve"> into </w:t>
-      </w:r>
-      <w:r>
-        <w:t>“</w:t>
-      </w:r>
-      <w:proofErr w:type="spellStart"/>
-      <w:r>
-        <w:t>graphql</w:t>
-      </w:r>
-      <w:proofErr w:type="spellEnd"/>
-      <w:r>
-        <w:t>”</w:t>
-      </w:r>
-      <w:r>
-        <w:t xml:space="preserve"> directory, $ </w:t>
-      </w:r>
-      <w:proofErr w:type="spellStart"/>
-      <w:r>
-        <w:t>npm</w:t>
-      </w:r>
-      <w:proofErr w:type="spellEnd"/>
-      <w:r>
-        <w:t xml:space="preserve"> install </w:t>
+        <w:t xml:space="preserve"> directory, $ npm install </w:t>
       </w:r>
     </w:p>
     <w:p>
@@ -2658,50 +2311,37 @@
             <w:pPr>
               <w:spacing w:before="120" w:after="120"/>
             </w:pPr>
-            <w:proofErr w:type="spellStart"/>
             <w:r>
               <w:t>aws-es</w:t>
             </w:r>
-            <w:proofErr w:type="spellEnd"/>
-          </w:p>
-        </w:tc>
-        <w:tc>
-          <w:tcPr>
-            <w:tcW w:w="6840" w:type="dxa"/>
-          </w:tcPr>
-          <w:p>
-            <w:pPr>
-              <w:spacing w:before="120" w:after="120"/>
-            </w:pPr>
-            <w:r>
-              <w:t xml:space="preserve">A Node.js binding for Amazon's </w:t>
-            </w:r>
-            <w:proofErr w:type="spellStart"/>
-            <w:r>
-              <w:t>Elasticsearch</w:t>
-            </w:r>
-            <w:proofErr w:type="spellEnd"/>
-            <w:r>
-              <w:t xml:space="preserve"> service which requires Amazon's Signature Version 4.</w:t>
-            </w:r>
-          </w:p>
-        </w:tc>
-      </w:tr>
-      <w:tr>
-        <w:tc>
-          <w:tcPr>
-            <w:tcW w:w="2605" w:type="dxa"/>
-          </w:tcPr>
-          <w:p>
-            <w:pPr>
-              <w:spacing w:before="120" w:after="120"/>
-            </w:pPr>
-            <w:proofErr w:type="spellStart"/>
-            <w:r>
-              <w:lastRenderedPageBreak/>
+          </w:p>
+        </w:tc>
+        <w:tc>
+          <w:tcPr>
+            <w:tcW w:w="6840" w:type="dxa"/>
+          </w:tcPr>
+          <w:p>
+            <w:pPr>
+              <w:spacing w:before="120" w:after="120"/>
+            </w:pPr>
+            <w:r>
+              <w:t>A Node.js binding for Amazon's Elasticsearch service which requires Amazon's Signature Version 4.</w:t>
+            </w:r>
+          </w:p>
+        </w:tc>
+      </w:tr>
+      <w:tr>
+        <w:tc>
+          <w:tcPr>
+            <w:tcW w:w="2605" w:type="dxa"/>
+          </w:tcPr>
+          <w:p>
+            <w:pPr>
+              <w:spacing w:before="120" w:after="120"/>
+            </w:pPr>
+            <w:r>
               <w:t>aws-sdk</w:t>
             </w:r>
-            <w:proofErr w:type="spellEnd"/>
           </w:p>
         </w:tc>
         <w:tc>
@@ -2769,15 +2409,7 @@
               <w:spacing w:before="120" w:after="120"/>
             </w:pPr>
             <w:r>
-              <w:t xml:space="preserve">Parse incoming request bodies in a middleware before your handlers, available under the </w:t>
-            </w:r>
-            <w:proofErr w:type="spellStart"/>
-            <w:r>
-              <w:t>req.body</w:t>
-            </w:r>
-            <w:proofErr w:type="spellEnd"/>
-            <w:r>
-              <w:t xml:space="preserve"> property.</w:t>
+              <w:t>Parse incoming request bodies in a middleware before your handlers, available under the req.body property.</w:t>
             </w:r>
           </w:p>
         </w:tc>
@@ -2805,33 +2437,23 @@
               <w:spacing w:before="120" w:after="120"/>
             </w:pPr>
             <w:r>
-              <w:t xml:space="preserve">Parse Cookie header and populate </w:t>
-            </w:r>
-            <w:proofErr w:type="spellStart"/>
-            <w:r>
-              <w:t>req.cookies</w:t>
-            </w:r>
-            <w:proofErr w:type="spellEnd"/>
-            <w:r>
-              <w:t xml:space="preserve"> with an object keyed by the cookie names.</w:t>
-            </w:r>
-          </w:p>
-        </w:tc>
-      </w:tr>
-      <w:tr>
-        <w:tc>
-          <w:tcPr>
-            <w:tcW w:w="2605" w:type="dxa"/>
-          </w:tcPr>
-          <w:p>
-            <w:pPr>
-              <w:spacing w:before="120" w:after="120"/>
-            </w:pPr>
-            <w:proofErr w:type="spellStart"/>
+              <w:t>Parse Cookie header and populate req.cookies with an object keyed by the cookie names.</w:t>
+            </w:r>
+          </w:p>
+        </w:tc>
+      </w:tr>
+      <w:tr>
+        <w:tc>
+          <w:tcPr>
+            <w:tcW w:w="2605" w:type="dxa"/>
+          </w:tcPr>
+          <w:p>
+            <w:pPr>
+              <w:spacing w:before="120" w:after="120"/>
+            </w:pPr>
             <w:r>
               <w:t>cors</w:t>
             </w:r>
-            <w:proofErr w:type="spellEnd"/>
           </w:p>
         </w:tc>
         <w:tc>
@@ -2857,11 +2479,9 @@
             <w:pPr>
               <w:spacing w:before="120" w:after="120"/>
             </w:pPr>
-            <w:proofErr w:type="spellStart"/>
             <w:r>
               <w:t>dataloader</w:t>
             </w:r>
-            <w:proofErr w:type="spellEnd"/>
           </w:p>
         </w:tc>
         <w:tc>
@@ -2915,90 +2535,49 @@
             <w:pPr>
               <w:spacing w:before="120" w:after="120"/>
             </w:pPr>
-            <w:proofErr w:type="spellStart"/>
             <w:r>
               <w:t>dotenv</w:t>
             </w:r>
-            <w:proofErr w:type="spellEnd"/>
-          </w:p>
-        </w:tc>
-        <w:tc>
-          <w:tcPr>
-            <w:tcW w:w="6840" w:type="dxa"/>
-          </w:tcPr>
-          <w:p>
-            <w:pPr>
-              <w:spacing w:before="120" w:after="120"/>
-            </w:pPr>
-            <w:proofErr w:type="spellStart"/>
-            <w:r>
-              <w:t>Dotenv</w:t>
-            </w:r>
-            <w:proofErr w:type="spellEnd"/>
-            <w:r>
-              <w:t xml:space="preserve"> is a zero-dependency module that loads environment variables from </w:t>
-            </w:r>
-            <w:proofErr w:type="gramStart"/>
-            <w:r>
-              <w:t>a</w:t>
-            </w:r>
-            <w:proofErr w:type="gramEnd"/>
-            <w:r>
-              <w:t xml:space="preserve"> .</w:t>
-            </w:r>
-            <w:proofErr w:type="spellStart"/>
-            <w:r>
-              <w:t>env</w:t>
-            </w:r>
-            <w:proofErr w:type="spellEnd"/>
-            <w:r>
-              <w:t xml:space="preserve"> file into </w:t>
-            </w:r>
-            <w:proofErr w:type="spellStart"/>
-            <w:r>
-              <w:t>process.env</w:t>
-            </w:r>
-            <w:proofErr w:type="spellEnd"/>
-            <w:r>
-              <w:t>.</w:t>
-            </w:r>
-          </w:p>
-        </w:tc>
-      </w:tr>
-      <w:tr>
-        <w:tc>
-          <w:tcPr>
-            <w:tcW w:w="2605" w:type="dxa"/>
-          </w:tcPr>
-          <w:p>
-            <w:pPr>
-              <w:spacing w:before="120" w:after="120"/>
-            </w:pPr>
-            <w:proofErr w:type="spellStart"/>
+          </w:p>
+        </w:tc>
+        <w:tc>
+          <w:tcPr>
+            <w:tcW w:w="6840" w:type="dxa"/>
+          </w:tcPr>
+          <w:p>
+            <w:pPr>
+              <w:spacing w:before="120" w:after="120"/>
+            </w:pPr>
+            <w:r>
+              <w:t>Dotenv is a zero-dependency module that loads environment variables from a .env file into process.env.</w:t>
+            </w:r>
+          </w:p>
+        </w:tc>
+      </w:tr>
+      <w:tr>
+        <w:tc>
+          <w:tcPr>
+            <w:tcW w:w="2605" w:type="dxa"/>
+          </w:tcPr>
+          <w:p>
+            <w:pPr>
+              <w:spacing w:before="120" w:after="120"/>
+            </w:pPr>
             <w:r>
               <w:t>elasticsearch</w:t>
             </w:r>
-            <w:proofErr w:type="spellEnd"/>
-          </w:p>
-        </w:tc>
-        <w:tc>
-          <w:tcPr>
-            <w:tcW w:w="6840" w:type="dxa"/>
-          </w:tcPr>
-          <w:p>
-            <w:pPr>
-              <w:spacing w:before="120" w:after="120"/>
-            </w:pPr>
-            <w:r>
-              <w:t xml:space="preserve">The official low-level </w:t>
-            </w:r>
-            <w:proofErr w:type="spellStart"/>
-            <w:r>
-              <w:t>Elasticsearch</w:t>
-            </w:r>
-            <w:proofErr w:type="spellEnd"/>
-            <w:r>
-              <w:t xml:space="preserve"> client for Node.js and the browser.</w:t>
+          </w:p>
+        </w:tc>
+        <w:tc>
+          <w:tcPr>
+            <w:tcW w:w="6840" w:type="dxa"/>
+          </w:tcPr>
+          <w:p>
+            <w:pPr>
+              <w:spacing w:before="120" w:after="120"/>
+            </w:pPr>
+            <w:r>
+              <w:t>The official low-level Elasticsearch client for Node.js and the browser.</w:t>
             </w:r>
           </w:p>
         </w:tc>
@@ -3026,15 +2605,7 @@
               <w:spacing w:before="120" w:after="120"/>
             </w:pPr>
             <w:r>
-              <w:t xml:space="preserve">Fast, </w:t>
-            </w:r>
-            <w:proofErr w:type="spellStart"/>
-            <w:r>
-              <w:t>unopinionated</w:t>
-            </w:r>
-            <w:proofErr w:type="spellEnd"/>
-            <w:r>
-              <w:t>, minimalist web framework for node.</w:t>
+              <w:t>Fast, unopinionated, minimalist web framework for node.</w:t>
             </w:r>
           </w:p>
         </w:tc>
@@ -3052,51 +2623,36 @@
               <w:spacing w:before="120" w:after="120"/>
             </w:pPr>
             <w:r>
-              <w:t>express-</w:t>
-            </w:r>
-            <w:proofErr w:type="spellStart"/>
+              <w:t>express-graphql</w:t>
+            </w:r>
+          </w:p>
+        </w:tc>
+        <w:tc>
+          <w:tcPr>
+            <w:tcW w:w="6840" w:type="dxa"/>
+          </w:tcPr>
+          <w:p>
+            <w:pPr>
+              <w:spacing w:before="120" w:after="120"/>
+            </w:pPr>
+            <w:r>
+              <w:t>Production ready GraphQL HTTP middleware.</w:t>
+            </w:r>
+          </w:p>
+        </w:tc>
+      </w:tr>
+      <w:tr>
+        <w:tc>
+          <w:tcPr>
+            <w:tcW w:w="2605" w:type="dxa"/>
+          </w:tcPr>
+          <w:p>
+            <w:pPr>
+              <w:spacing w:before="120" w:after="120"/>
+            </w:pPr>
             <w:r>
               <w:t>graphql</w:t>
             </w:r>
-            <w:proofErr w:type="spellEnd"/>
-          </w:p>
-        </w:tc>
-        <w:tc>
-          <w:tcPr>
-            <w:tcW w:w="6840" w:type="dxa"/>
-          </w:tcPr>
-          <w:p>
-            <w:pPr>
-              <w:spacing w:before="120" w:after="120"/>
-            </w:pPr>
-            <w:r>
-              <w:t xml:space="preserve">Production ready </w:t>
-            </w:r>
-            <w:proofErr w:type="spellStart"/>
-            <w:r>
-              <w:t>GraphQL</w:t>
-            </w:r>
-            <w:proofErr w:type="spellEnd"/>
-            <w:r>
-              <w:t xml:space="preserve"> HTTP middleware.</w:t>
-            </w:r>
-          </w:p>
-        </w:tc>
-      </w:tr>
-      <w:tr>
-        <w:tc>
-          <w:tcPr>
-            <w:tcW w:w="2605" w:type="dxa"/>
-          </w:tcPr>
-          <w:p>
-            <w:pPr>
-              <w:spacing w:before="120" w:after="120"/>
-            </w:pPr>
-            <w:proofErr w:type="spellStart"/>
-            <w:r>
-              <w:t>graphql</w:t>
-            </w:r>
-            <w:proofErr w:type="spellEnd"/>
           </w:p>
         </w:tc>
         <w:tc>
@@ -3126,59 +2682,37 @@
               <w:spacing w:before="120" w:after="120"/>
             </w:pPr>
             <w:r>
-              <w:t>http-</w:t>
-            </w:r>
-            <w:proofErr w:type="spellStart"/>
-            <w:r>
-              <w:t>aws</w:t>
-            </w:r>
-            <w:proofErr w:type="spellEnd"/>
-            <w:r>
-              <w:t>-</w:t>
-            </w:r>
-            <w:proofErr w:type="spellStart"/>
-            <w:r>
-              <w:t>es</w:t>
-            </w:r>
-            <w:proofErr w:type="spellEnd"/>
-          </w:p>
-        </w:tc>
-        <w:tc>
-          <w:tcPr>
-            <w:tcW w:w="6840" w:type="dxa"/>
-          </w:tcPr>
-          <w:p>
-            <w:pPr>
-              <w:spacing w:before="120" w:after="120"/>
-            </w:pPr>
-            <w:r>
-              <w:t xml:space="preserve">Use the </w:t>
-            </w:r>
-            <w:proofErr w:type="spellStart"/>
-            <w:r>
-              <w:t>elasticsearch-js</w:t>
-            </w:r>
-            <w:proofErr w:type="spellEnd"/>
-            <w:r>
-              <w:t xml:space="preserve"> client with Amazon ES</w:t>
-            </w:r>
-          </w:p>
-        </w:tc>
-      </w:tr>
-      <w:tr>
-        <w:tc>
-          <w:tcPr>
-            <w:tcW w:w="2605" w:type="dxa"/>
-          </w:tcPr>
-          <w:p>
-            <w:pPr>
-              <w:spacing w:before="120" w:after="120"/>
-            </w:pPr>
-            <w:proofErr w:type="spellStart"/>
+              <w:lastRenderedPageBreak/>
+              <w:t>http-aws-es</w:t>
+            </w:r>
+          </w:p>
+        </w:tc>
+        <w:tc>
+          <w:tcPr>
+            <w:tcW w:w="6840" w:type="dxa"/>
+          </w:tcPr>
+          <w:p>
+            <w:pPr>
+              <w:spacing w:before="120" w:after="120"/>
+            </w:pPr>
+            <w:r>
+              <w:t>Use the elasticsearch-js client with Amazon ES</w:t>
+            </w:r>
+          </w:p>
+        </w:tc>
+      </w:tr>
+      <w:tr>
+        <w:tc>
+          <w:tcPr>
+            <w:tcW w:w="2605" w:type="dxa"/>
+          </w:tcPr>
+          <w:p>
+            <w:pPr>
+              <w:spacing w:before="120" w:after="120"/>
+            </w:pPr>
             <w:r>
               <w:t>morgan</w:t>
             </w:r>
-            <w:proofErr w:type="spellEnd"/>
           </w:p>
         </w:tc>
         <w:tc>
@@ -3218,33 +2752,23 @@
               <w:spacing w:before="120" w:after="120"/>
             </w:pPr>
             <w:r>
-              <w:t xml:space="preserve">A light-weight module that brings </w:t>
-            </w:r>
-            <w:proofErr w:type="spellStart"/>
-            <w:r>
-              <w:t>window.fetch</w:t>
-            </w:r>
-            <w:proofErr w:type="spellEnd"/>
-            <w:r>
-              <w:t xml:space="preserve"> to Node.js</w:t>
-            </w:r>
-          </w:p>
-        </w:tc>
-      </w:tr>
-      <w:tr>
-        <w:tc>
-          <w:tcPr>
-            <w:tcW w:w="2605" w:type="dxa"/>
-          </w:tcPr>
-          <w:p>
-            <w:pPr>
-              <w:spacing w:before="120" w:after="120"/>
-            </w:pPr>
-            <w:proofErr w:type="spellStart"/>
+              <w:t>A light-weight module that brings window.fetch to Node.js</w:t>
+            </w:r>
+          </w:p>
+        </w:tc>
+      </w:tr>
+      <w:tr>
+        <w:tc>
+          <w:tcPr>
+            <w:tcW w:w="2605" w:type="dxa"/>
+          </w:tcPr>
+          <w:p>
+            <w:pPr>
+              <w:spacing w:before="120" w:after="120"/>
+            </w:pPr>
             <w:r>
               <w:t>nodemailer</w:t>
             </w:r>
-            <w:proofErr w:type="spellEnd"/>
           </w:p>
         </w:tc>
         <w:tc>
@@ -3270,11 +2794,9 @@
             <w:pPr>
               <w:spacing w:before="120" w:after="120"/>
             </w:pPr>
-            <w:proofErr w:type="spellStart"/>
             <w:r>
               <w:t>nodemon</w:t>
             </w:r>
-            <w:proofErr w:type="spellEnd"/>
           </w:p>
         </w:tc>
         <w:tc>
@@ -3300,37 +2822,22 @@
             <w:pPr>
               <w:spacing w:before="120" w:after="120"/>
             </w:pPr>
-            <w:proofErr w:type="spellStart"/>
             <w:r>
               <w:t>oauth</w:t>
             </w:r>
-            <w:proofErr w:type="spellEnd"/>
-          </w:p>
-        </w:tc>
-        <w:tc>
-          <w:tcPr>
-            <w:tcW w:w="6840" w:type="dxa"/>
-          </w:tcPr>
-          <w:p>
-            <w:pPr>
-              <w:spacing w:before="120" w:after="120"/>
-            </w:pPr>
-            <w:r>
-              <w:t xml:space="preserve">A simple </w:t>
-            </w:r>
-            <w:proofErr w:type="spellStart"/>
-            <w:r>
-              <w:t>oauth</w:t>
-            </w:r>
-            <w:proofErr w:type="spellEnd"/>
-            <w:r>
-              <w:t xml:space="preserve"> API for </w:t>
-            </w:r>
-            <w:proofErr w:type="gramStart"/>
-            <w:r>
-              <w:t>node.js .</w:t>
-            </w:r>
-            <w:proofErr w:type="gramEnd"/>
+          </w:p>
+        </w:tc>
+        <w:tc>
+          <w:tcPr>
+            <w:tcW w:w="6840" w:type="dxa"/>
+          </w:tcPr>
+          <w:p>
+            <w:pPr>
+              <w:spacing w:before="120" w:after="120"/>
+            </w:pPr>
+            <w:r>
+              <w:t>A simple oauth API for node.js .</w:t>
+            </w:r>
           </w:p>
         </w:tc>
       </w:tr>
@@ -3356,13 +2863,8 @@
             <w:pPr>
               <w:spacing w:before="120" w:after="120"/>
             </w:pPr>
-            <w:proofErr w:type="spellStart"/>
-            <w:r>
-              <w:t>Nodejs’s</w:t>
-            </w:r>
-            <w:proofErr w:type="spellEnd"/>
-            <w:r>
-              <w:t xml:space="preserve"> path system</w:t>
+            <w:r>
+              <w:t>Nodejs’s path system</w:t>
             </w:r>
           </w:p>
         </w:tc>
@@ -3390,30 +2892,21 @@
               <w:spacing w:before="120" w:after="120"/>
             </w:pPr>
             <w:r>
-              <w:t xml:space="preserve">Pug is a high performance template engine heavily influenced by </w:t>
-            </w:r>
-            <w:proofErr w:type="spellStart"/>
-            <w:r>
-              <w:t>Haml</w:t>
-            </w:r>
-            <w:proofErr w:type="spellEnd"/>
-            <w:r>
-              <w:t xml:space="preserve"> and implemented with JavaScript for Node.js and browsers.</w:t>
-            </w:r>
-          </w:p>
-        </w:tc>
-      </w:tr>
-      <w:tr>
-        <w:tc>
-          <w:tcPr>
-            <w:tcW w:w="2605" w:type="dxa"/>
-          </w:tcPr>
-          <w:p>
-            <w:pPr>
-              <w:spacing w:before="120" w:after="120"/>
-            </w:pPr>
-            <w:r>
-              <w:lastRenderedPageBreak/>
+              <w:t>Pug is a high performance template engine heavily influenced by Haml and implemented with JavaScript for Node.js and browsers.</w:t>
+            </w:r>
+          </w:p>
+        </w:tc>
+      </w:tr>
+      <w:tr>
+        <w:tc>
+          <w:tcPr>
+            <w:tcW w:w="2605" w:type="dxa"/>
+          </w:tcPr>
+          <w:p>
+            <w:pPr>
+              <w:spacing w:before="120" w:after="120"/>
+            </w:pPr>
+            <w:r>
               <w:t>request</w:t>
             </w:r>
           </w:p>
@@ -3469,31 +2962,21 @@
             <w:pPr>
               <w:spacing w:before="120" w:after="120"/>
             </w:pPr>
-            <w:proofErr w:type="spellStart"/>
             <w:r>
               <w:t>snoowrap</w:t>
             </w:r>
-            <w:proofErr w:type="spellEnd"/>
-          </w:p>
-        </w:tc>
-        <w:tc>
-          <w:tcPr>
-            <w:tcW w:w="6840" w:type="dxa"/>
-          </w:tcPr>
-          <w:p>
-            <w:pPr>
-              <w:spacing w:before="120" w:after="120"/>
-            </w:pPr>
-            <w:r>
-              <w:t xml:space="preserve">A JavaScript wrapper for the </w:t>
-            </w:r>
-            <w:proofErr w:type="spellStart"/>
-            <w:r>
-              <w:t>reddit</w:t>
-            </w:r>
-            <w:proofErr w:type="spellEnd"/>
-            <w:r>
-              <w:t xml:space="preserve"> API</w:t>
+          </w:p>
+        </w:tc>
+        <w:tc>
+          <w:tcPr>
+            <w:tcW w:w="6840" w:type="dxa"/>
+          </w:tcPr>
+          <w:p>
+            <w:pPr>
+              <w:spacing w:before="120" w:after="120"/>
+            </w:pPr>
+            <w:r>
+              <w:t>A JavaScript wrapper for the reddit API</w:t>
             </w:r>
           </w:p>
         </w:tc>
@@ -3549,23 +3032,7 @@
               <w:spacing w:before="120" w:after="120"/>
             </w:pPr>
             <w:r>
-              <w:t xml:space="preserve">A lightweight Promises/A+ and </w:t>
-            </w:r>
-            <w:proofErr w:type="gramStart"/>
-            <w:r>
-              <w:t>when(</w:t>
-            </w:r>
-            <w:proofErr w:type="gramEnd"/>
-            <w:r>
-              <w:t xml:space="preserve">) implementation, plus other </w:t>
-            </w:r>
-            <w:proofErr w:type="spellStart"/>
-            <w:r>
-              <w:t>async</w:t>
-            </w:r>
-            <w:proofErr w:type="spellEnd"/>
-            <w:r>
-              <w:t xml:space="preserve"> goodies.</w:t>
+              <w:t>A lightweight Promises/A+ and when() implementation, plus other async goodies.</w:t>
             </w:r>
           </w:p>
         </w:tc>
@@ -3585,6 +3052,119 @@
 <file path=word/numbering.xml><?xml version="1.0" encoding="utf-8"?>
 <w:numbering xmlns:wpc="http://schemas.microsoft.com/office/word/2010/wordprocessingCanvas" xmlns:mc="http://schemas.openxmlformats.org/markup-compatibility/2006" xmlns:o="urn:schemas-microsoft-com:office:office" xmlns:r="http://schemas.openxmlformats.org/officeDocument/2006/relationships" xmlns:m="http://schemas.openxmlformats.org/officeDocument/2006/math" xmlns:v="urn:schemas-microsoft-com:vml" xmlns:wp14="http://schemas.microsoft.com/office/word/2010/wordprocessingDrawing" xmlns:wp="http://schemas.openxmlformats.org/drawingml/2006/wordprocessingDrawing" xmlns:w10="urn:schemas-microsoft-com:office:word" xmlns:w="http://schemas.openxmlformats.org/wordprocessingml/2006/main" xmlns:w14="http://schemas.microsoft.com/office/word/2010/wordml" xmlns:w15="http://schemas.microsoft.com/office/word/2012/wordml" xmlns:wpg="http://schemas.microsoft.com/office/word/2010/wordprocessingGroup" xmlns:wpi="http://schemas.microsoft.com/office/word/2010/wordprocessingInk" xmlns:wne="http://schemas.microsoft.com/office/word/2006/wordml" xmlns:wps="http://schemas.microsoft.com/office/word/2010/wordprocessingShape" mc:Ignorable="w14 w15 wp14">
   <w:abstractNum w:abstractNumId="0" w15:restartNumberingAfterBreak="0">
+    <w:nsid w:val="000C6949"/>
+    <w:multiLevelType w:val="hybridMultilevel"/>
+    <w:tmpl w:val="A5985410"/>
+    <w:lvl w:ilvl="0" w:tplc="0409000D">
+      <w:start w:val="1"/>
+      <w:numFmt w:val="bullet"/>
+      <w:lvlText w:val=""/>
+      <w:lvlJc w:val="left"/>
+      <w:pPr>
+        <w:ind w:left="360" w:hanging="360"/>
+      </w:pPr>
+      <w:rPr>
+        <w:rFonts w:ascii="Wingdings" w:hAnsi="Wingdings" w:hint="default"/>
+      </w:rPr>
+    </w:lvl>
+    <w:lvl w:ilvl="1" w:tplc="04090003" w:tentative="1">
+      <w:start w:val="1"/>
+      <w:numFmt w:val="bullet"/>
+      <w:lvlText w:val="o"/>
+      <w:lvlJc w:val="left"/>
+      <w:pPr>
+        <w:ind w:left="1080" w:hanging="360"/>
+      </w:pPr>
+      <w:rPr>
+        <w:rFonts w:ascii="Courier New" w:hAnsi="Courier New" w:cs="Courier New" w:hint="default"/>
+      </w:rPr>
+    </w:lvl>
+    <w:lvl w:ilvl="2" w:tplc="04090005" w:tentative="1">
+      <w:start w:val="1"/>
+      <w:numFmt w:val="bullet"/>
+      <w:lvlText w:val=""/>
+      <w:lvlJc w:val="left"/>
+      <w:pPr>
+        <w:ind w:left="1800" w:hanging="360"/>
+      </w:pPr>
+      <w:rPr>
+        <w:rFonts w:ascii="Wingdings" w:hAnsi="Wingdings" w:hint="default"/>
+      </w:rPr>
+    </w:lvl>
+    <w:lvl w:ilvl="3" w:tplc="04090001" w:tentative="1">
+      <w:start w:val="1"/>
+      <w:numFmt w:val="bullet"/>
+      <w:lvlText w:val=""/>
+      <w:lvlJc w:val="left"/>
+      <w:pPr>
+        <w:ind w:left="2520" w:hanging="360"/>
+      </w:pPr>
+      <w:rPr>
+        <w:rFonts w:ascii="Symbol" w:hAnsi="Symbol" w:hint="default"/>
+      </w:rPr>
+    </w:lvl>
+    <w:lvl w:ilvl="4" w:tplc="04090003" w:tentative="1">
+      <w:start w:val="1"/>
+      <w:numFmt w:val="bullet"/>
+      <w:lvlText w:val="o"/>
+      <w:lvlJc w:val="left"/>
+      <w:pPr>
+        <w:ind w:left="3240" w:hanging="360"/>
+      </w:pPr>
+      <w:rPr>
+        <w:rFonts w:ascii="Courier New" w:hAnsi="Courier New" w:cs="Courier New" w:hint="default"/>
+      </w:rPr>
+    </w:lvl>
+    <w:lvl w:ilvl="5" w:tplc="04090005" w:tentative="1">
+      <w:start w:val="1"/>
+      <w:numFmt w:val="bullet"/>
+      <w:lvlText w:val=""/>
+      <w:lvlJc w:val="left"/>
+      <w:pPr>
+        <w:ind w:left="3960" w:hanging="360"/>
+      </w:pPr>
+      <w:rPr>
+        <w:rFonts w:ascii="Wingdings" w:hAnsi="Wingdings" w:hint="default"/>
+      </w:rPr>
+    </w:lvl>
+    <w:lvl w:ilvl="6" w:tplc="04090001" w:tentative="1">
+      <w:start w:val="1"/>
+      <w:numFmt w:val="bullet"/>
+      <w:lvlText w:val=""/>
+      <w:lvlJc w:val="left"/>
+      <w:pPr>
+        <w:ind w:left="4680" w:hanging="360"/>
+      </w:pPr>
+      <w:rPr>
+        <w:rFonts w:ascii="Symbol" w:hAnsi="Symbol" w:hint="default"/>
+      </w:rPr>
+    </w:lvl>
+    <w:lvl w:ilvl="7" w:tplc="04090003" w:tentative="1">
+      <w:start w:val="1"/>
+      <w:numFmt w:val="bullet"/>
+      <w:lvlText w:val="o"/>
+      <w:lvlJc w:val="left"/>
+      <w:pPr>
+        <w:ind w:left="5400" w:hanging="360"/>
+      </w:pPr>
+      <w:rPr>
+        <w:rFonts w:ascii="Courier New" w:hAnsi="Courier New" w:cs="Courier New" w:hint="default"/>
+      </w:rPr>
+    </w:lvl>
+    <w:lvl w:ilvl="8" w:tplc="04090005" w:tentative="1">
+      <w:start w:val="1"/>
+      <w:numFmt w:val="bullet"/>
+      <w:lvlText w:val=""/>
+      <w:lvlJc w:val="left"/>
+      <w:pPr>
+        <w:ind w:left="6120" w:hanging="360"/>
+      </w:pPr>
+      <w:rPr>
+        <w:rFonts w:ascii="Wingdings" w:hAnsi="Wingdings" w:hint="default"/>
+      </w:rPr>
+    </w:lvl>
+  </w:abstractNum>
+  <w:abstractNum w:abstractNumId="1" w15:restartNumberingAfterBreak="0">
     <w:nsid w:val="02FA5FA9"/>
     <w:multiLevelType w:val="hybridMultilevel"/>
     <w:tmpl w:val="779E5ADC"/>
@@ -3697,7 +3277,7 @@
       </w:rPr>
     </w:lvl>
   </w:abstractNum>
-  <w:abstractNum w:abstractNumId="1" w15:restartNumberingAfterBreak="0">
+  <w:abstractNum w:abstractNumId="2" w15:restartNumberingAfterBreak="0">
     <w:nsid w:val="0C170FCE"/>
     <w:multiLevelType w:val="hybridMultilevel"/>
     <w:tmpl w:val="979231B2"/>
@@ -3810,7 +3390,7 @@
       </w:rPr>
     </w:lvl>
   </w:abstractNum>
-  <w:abstractNum w:abstractNumId="2" w15:restartNumberingAfterBreak="0">
+  <w:abstractNum w:abstractNumId="3" w15:restartNumberingAfterBreak="0">
     <w:nsid w:val="4FB92CFC"/>
     <w:multiLevelType w:val="hybridMultilevel"/>
     <w:tmpl w:val="E786914A"/>
@@ -3923,7 +3503,120 @@
       </w:rPr>
     </w:lvl>
   </w:abstractNum>
-  <w:abstractNum w:abstractNumId="3" w15:restartNumberingAfterBreak="0">
+  <w:abstractNum w:abstractNumId="4" w15:restartNumberingAfterBreak="0">
+    <w:nsid w:val="5C6E2E50"/>
+    <w:multiLevelType w:val="hybridMultilevel"/>
+    <w:tmpl w:val="2466DA40"/>
+    <w:lvl w:ilvl="0" w:tplc="0409000D">
+      <w:start w:val="1"/>
+      <w:numFmt w:val="bullet"/>
+      <w:lvlText w:val=""/>
+      <w:lvlJc w:val="left"/>
+      <w:pPr>
+        <w:ind w:left="360" w:hanging="360"/>
+      </w:pPr>
+      <w:rPr>
+        <w:rFonts w:ascii="Wingdings" w:hAnsi="Wingdings" w:hint="default"/>
+      </w:rPr>
+    </w:lvl>
+    <w:lvl w:ilvl="1" w:tplc="04090003" w:tentative="1">
+      <w:start w:val="1"/>
+      <w:numFmt w:val="bullet"/>
+      <w:lvlText w:val="o"/>
+      <w:lvlJc w:val="left"/>
+      <w:pPr>
+        <w:ind w:left="1080" w:hanging="360"/>
+      </w:pPr>
+      <w:rPr>
+        <w:rFonts w:ascii="Courier New" w:hAnsi="Courier New" w:cs="Courier New" w:hint="default"/>
+      </w:rPr>
+    </w:lvl>
+    <w:lvl w:ilvl="2" w:tplc="04090005" w:tentative="1">
+      <w:start w:val="1"/>
+      <w:numFmt w:val="bullet"/>
+      <w:lvlText w:val=""/>
+      <w:lvlJc w:val="left"/>
+      <w:pPr>
+        <w:ind w:left="1800" w:hanging="360"/>
+      </w:pPr>
+      <w:rPr>
+        <w:rFonts w:ascii="Wingdings" w:hAnsi="Wingdings" w:hint="default"/>
+      </w:rPr>
+    </w:lvl>
+    <w:lvl w:ilvl="3" w:tplc="04090001" w:tentative="1">
+      <w:start w:val="1"/>
+      <w:numFmt w:val="bullet"/>
+      <w:lvlText w:val=""/>
+      <w:lvlJc w:val="left"/>
+      <w:pPr>
+        <w:ind w:left="2520" w:hanging="360"/>
+      </w:pPr>
+      <w:rPr>
+        <w:rFonts w:ascii="Symbol" w:hAnsi="Symbol" w:hint="default"/>
+      </w:rPr>
+    </w:lvl>
+    <w:lvl w:ilvl="4" w:tplc="04090003" w:tentative="1">
+      <w:start w:val="1"/>
+      <w:numFmt w:val="bullet"/>
+      <w:lvlText w:val="o"/>
+      <w:lvlJc w:val="left"/>
+      <w:pPr>
+        <w:ind w:left="3240" w:hanging="360"/>
+      </w:pPr>
+      <w:rPr>
+        <w:rFonts w:ascii="Courier New" w:hAnsi="Courier New" w:cs="Courier New" w:hint="default"/>
+      </w:rPr>
+    </w:lvl>
+    <w:lvl w:ilvl="5" w:tplc="04090005" w:tentative="1">
+      <w:start w:val="1"/>
+      <w:numFmt w:val="bullet"/>
+      <w:lvlText w:val=""/>
+      <w:lvlJc w:val="left"/>
+      <w:pPr>
+        <w:ind w:left="3960" w:hanging="360"/>
+      </w:pPr>
+      <w:rPr>
+        <w:rFonts w:ascii="Wingdings" w:hAnsi="Wingdings" w:hint="default"/>
+      </w:rPr>
+    </w:lvl>
+    <w:lvl w:ilvl="6" w:tplc="04090001" w:tentative="1">
+      <w:start w:val="1"/>
+      <w:numFmt w:val="bullet"/>
+      <w:lvlText w:val=""/>
+      <w:lvlJc w:val="left"/>
+      <w:pPr>
+        <w:ind w:left="4680" w:hanging="360"/>
+      </w:pPr>
+      <w:rPr>
+        <w:rFonts w:ascii="Symbol" w:hAnsi="Symbol" w:hint="default"/>
+      </w:rPr>
+    </w:lvl>
+    <w:lvl w:ilvl="7" w:tplc="04090003" w:tentative="1">
+      <w:start w:val="1"/>
+      <w:numFmt w:val="bullet"/>
+      <w:lvlText w:val="o"/>
+      <w:lvlJc w:val="left"/>
+      <w:pPr>
+        <w:ind w:left="5400" w:hanging="360"/>
+      </w:pPr>
+      <w:rPr>
+        <w:rFonts w:ascii="Courier New" w:hAnsi="Courier New" w:cs="Courier New" w:hint="default"/>
+      </w:rPr>
+    </w:lvl>
+    <w:lvl w:ilvl="8" w:tplc="04090005" w:tentative="1">
+      <w:start w:val="1"/>
+      <w:numFmt w:val="bullet"/>
+      <w:lvlText w:val=""/>
+      <w:lvlJc w:val="left"/>
+      <w:pPr>
+        <w:ind w:left="6120" w:hanging="360"/>
+      </w:pPr>
+      <w:rPr>
+        <w:rFonts w:ascii="Wingdings" w:hAnsi="Wingdings" w:hint="default"/>
+      </w:rPr>
+    </w:lvl>
+  </w:abstractNum>
+  <w:abstractNum w:abstractNumId="5" w15:restartNumberingAfterBreak="0">
     <w:nsid w:val="713F50BE"/>
     <w:multiLevelType w:val="hybridMultilevel"/>
     <w:tmpl w:val="C93ED03A"/>
@@ -4037,16 +3730,22 @@
     </w:lvl>
   </w:abstractNum>
   <w:num w:numId="1">
+    <w:abstractNumId w:val="1"/>
+  </w:num>
+  <w:num w:numId="2">
+    <w:abstractNumId w:val="2"/>
+  </w:num>
+  <w:num w:numId="3">
+    <w:abstractNumId w:val="3"/>
+  </w:num>
+  <w:num w:numId="4">
+    <w:abstractNumId w:val="5"/>
+  </w:num>
+  <w:num w:numId="5">
     <w:abstractNumId w:val="0"/>
   </w:num>
-  <w:num w:numId="2">
-    <w:abstractNumId w:val="1"/>
-  </w:num>
-  <w:num w:numId="3">
-    <w:abstractNumId w:val="2"/>
-  </w:num>
-  <w:num w:numId="4">
-    <w:abstractNumId w:val="3"/>
+  <w:num w:numId="6">
+    <w:abstractNumId w:val="4"/>
   </w:num>
 </w:numbering>
 </file>

</xml_diff>